<commit_message>
Updates to results tables and figs, and worked on Discussion
</commit_message>
<xml_diff>
--- a/DEBkiss results/Schwemmer Chapter 4 - Methods and Results.docx
+++ b/DEBkiss results/Schwemmer Chapter 4 - Methods and Results.docx
@@ -119,7 +119,15 @@
         <w:t>M. menidia</w:t>
       </w:r>
       <w:r>
-        <w:t xml:space="preserve"> in a way that would allow us to explain early-life hypoxia effects with bioenergetic processes, we used DEBkiss, a simplified and widely applicable DEB model (Jager et al., 2013; Jager, 2018). The full set of assumptions and equations can be found in Jager (2018). Briefly, the flux of food (</w:t>
+        <w:t xml:space="preserve"> in a way that would allow us to explain early-life hypoxia effects with bioenergetic processes, we used </w:t>
+      </w:r>
+      <w:proofErr w:type="spellStart"/>
+      <w:r>
+        <w:t>DEBkiss</w:t>
+      </w:r>
+      <w:proofErr w:type="spellEnd"/>
+      <w:r>
+        <w:t>, a simplified and widely applicable DEB model (Jager et al., 2013; Jager, 2018). The full set of assumptions and equations can be found in Jager (2018). Briefly, the flux of food (</w:t>
       </w:r>
       <w:r>
         <w:rPr>
@@ -231,6 +239,7 @@
       <w:r>
         <w:t>), and the parameter maximum area-specific assimilation rate (</w:t>
       </w:r>
+      <w:proofErr w:type="spellStart"/>
       <w:r>
         <w:rPr>
           <w:i/>
@@ -254,6 +263,7 @@
         </w:rPr>
         <w:t>Am</w:t>
       </w:r>
+      <w:proofErr w:type="spellEnd"/>
       <w:r>
         <w:t>):</w:t>
       </w:r>
@@ -473,6 +483,7 @@
       <w:r>
         <w:t xml:space="preserve">) with a conversion efficiency </w:t>
       </w:r>
+      <w:proofErr w:type="spellStart"/>
       <w:r>
         <w:rPr>
           <w:i/>
@@ -488,9 +499,11 @@
         </w:rPr>
         <w:t>VA</w:t>
       </w:r>
+      <w:proofErr w:type="spellEnd"/>
       <w:r>
         <w:t>. The maintenance flux is the product of volume and the parameter for the volume-specific cost for maintenance (</w:t>
       </w:r>
+      <w:proofErr w:type="spellStart"/>
       <w:r>
         <w:rPr>
           <w:i/>
@@ -514,6 +527,7 @@
         </w:rPr>
         <w:t>M</w:t>
       </w:r>
+      <w:proofErr w:type="spellEnd"/>
       <w:r>
         <w:t>):</w:t>
       </w:r>
@@ -807,8 +821,17 @@
         <w:t>V</w:t>
       </w:r>
       <w:r>
-        <w:t>. For juveniles, the non-somatic fraction of assimilates is spent on maturation, or increasing complexity through gonad development. Once the mass at puberty is reached (</w:t>
-      </w:r>
+        <w:t xml:space="preserve">. For juveniles, the non-somatic fraction of assimilates is spent on </w:t>
+      </w:r>
+      <w:proofErr w:type="gramStart"/>
+      <w:r>
+        <w:t>maturation, or</w:t>
+      </w:r>
+      <w:proofErr w:type="gramEnd"/>
+      <w:r>
+        <w:t xml:space="preserve"> increasing complexity through gonad development. Once the mass at puberty is reached (</w:t>
+      </w:r>
+      <w:proofErr w:type="spellStart"/>
       <w:r>
         <w:rPr>
           <w:i/>
@@ -824,6 +847,7 @@
         </w:rPr>
         <w:t>Vp</w:t>
       </w:r>
+      <w:proofErr w:type="spellEnd"/>
       <w:r>
         <w:t>), reproductive flux (</w:t>
       </w:r>
@@ -845,6 +869,7 @@
       <w:r>
         <w:t xml:space="preserve">) toward egg production begins in adults with a conversion efficiency </w:t>
       </w:r>
+      <w:proofErr w:type="spellStart"/>
       <w:r>
         <w:rPr>
           <w:i/>
@@ -860,6 +885,7 @@
         </w:rPr>
         <w:t>BA</w:t>
       </w:r>
+      <w:proofErr w:type="spellEnd"/>
       <w:r>
         <w:t xml:space="preserve">. Although </w:t>
       </w:r>
@@ -871,19 +897,23 @@
         <w:t>M. menidia</w:t>
       </w:r>
       <w:r>
-        <w:t xml:space="preserve"> have a distinct larval and juvenile stage, here both are </w:t>
-      </w:r>
-      <w:r>
-        <w:t>treated</w:t>
-      </w:r>
-      <w:r>
-        <w:t xml:space="preserve"> as the juvenile stage</w:t>
-      </w:r>
-      <w:r>
-        <w:t xml:space="preserve"> because the relevant aspects of their energy budget for DEBkiss are identical</w:t>
-      </w:r>
-      <w:r>
-        <w:t>. DEBkiss also uses an optional flux to maturity maintenance (</w:t>
+        <w:t xml:space="preserve"> have a distinct larval and juvenile stage, here both are treated as the juvenile stage because the relevant aspects of their energy budget for </w:t>
+      </w:r>
+      <w:proofErr w:type="spellStart"/>
+      <w:r>
+        <w:t>DEBkiss</w:t>
+      </w:r>
+      <w:proofErr w:type="spellEnd"/>
+      <w:r>
+        <w:t xml:space="preserve"> are identical. </w:t>
+      </w:r>
+      <w:proofErr w:type="spellStart"/>
+      <w:r>
+        <w:t>DEBkiss</w:t>
+      </w:r>
+      <w:proofErr w:type="spellEnd"/>
+      <w:r>
+        <w:t xml:space="preserve"> also uses an optional flux to maturity maintenance (</w:t>
       </w:r>
       <w:r>
         <w:rPr>
@@ -1375,6 +1405,7 @@
         </w:rPr>
         <w:t xml:space="preserve"> is the initial egg mass. The equation for continuous reproduction gives the differential equation for egg production over time. Because the model equations use dry weight for body size and our growth data is total length, we calculated a shape correction coefficient (</w:t>
       </w:r>
+      <w:proofErr w:type="spellStart"/>
       <w:r>
         <w:rPr>
           <w:rFonts w:eastAsiaTheme="minorEastAsia" w:cs="Times New Roman"/>
@@ -1392,12 +1423,14 @@
         </w:rPr>
         <w:t>M</w:t>
       </w:r>
+      <w:proofErr w:type="spellEnd"/>
       <w:r>
         <w:rPr>
           <w:rFonts w:eastAsiaTheme="minorEastAsia" w:cs="Times New Roman"/>
         </w:rPr>
         <w:t>) and dry weight density (</w:t>
       </w:r>
+      <w:proofErr w:type="spellStart"/>
       <w:r>
         <w:rPr>
           <w:rFonts w:eastAsiaTheme="minorEastAsia" w:cs="Times New Roman"/>
@@ -1415,6 +1448,7 @@
         </w:rPr>
         <w:t>V</w:t>
       </w:r>
+      <w:proofErr w:type="spellEnd"/>
       <w:r>
         <w:rPr>
           <w:rFonts w:eastAsiaTheme="minorEastAsia" w:cs="Times New Roman"/>
@@ -1432,17 +1466,40 @@
         </w:rPr>
       </w:pPr>
       <w:r>
-        <w:t xml:space="preserve">To address the assumption of DEBkiss that all eggs hatch when buffer is depleted, regardless of body size or developmental progress (Jager et al., 2013), we added a survival variable. </w:t>
+        <w:t xml:space="preserve">To address the assumption of </w:t>
+      </w:r>
+      <w:proofErr w:type="spellStart"/>
+      <w:r>
+        <w:t>DEBkiss</w:t>
+      </w:r>
+      <w:proofErr w:type="spellEnd"/>
+      <w:r>
+        <w:t xml:space="preserve"> that all eggs hatch when buffer is depleted, regardless of body size or developmental progress (Jager et al., 2013), we added a survival variable. </w:t>
       </w:r>
       <w:r>
         <w:rPr>
           <w:rFonts w:cs="Times New Roman"/>
         </w:rPr>
-        <w:t xml:space="preserve">In addition to allowing an alternative outcome to hatching, this allowed us to examine survival as a consequence of hypoxia effects on the energy budget. </w:t>
+        <w:t xml:space="preserve">In addition to allowing an alternative outcome to hatching, this allowed us to examine survival </w:t>
+      </w:r>
+      <w:proofErr w:type="gramStart"/>
+      <w:r>
+        <w:rPr>
+          <w:rFonts w:cs="Times New Roman"/>
+        </w:rPr>
+        <w:t>as a consequence of</w:t>
+      </w:r>
+      <w:proofErr w:type="gramEnd"/>
+      <w:r>
+        <w:rPr>
+          <w:rFonts w:cs="Times New Roman"/>
+        </w:rPr>
+        <w:t xml:space="preserve"> hypoxia effects on the energy budget. </w:t>
       </w:r>
       <w:r>
         <w:t>We fitted mortality parameters for embryos and post-hatch fish (</w:t>
       </w:r>
+      <w:proofErr w:type="spellStart"/>
       <w:r>
         <w:rPr>
           <w:rFonts w:cs="Times New Roman"/>
@@ -1460,6 +1517,7 @@
         </w:rPr>
         <w:t>emb</w:t>
       </w:r>
+      <w:proofErr w:type="spellEnd"/>
       <w:r>
         <w:rPr>
           <w:rFonts w:cs="Times New Roman"/>
@@ -1474,6 +1532,7 @@
         </w:rPr>
         <w:t xml:space="preserve">and </w:t>
       </w:r>
+      <w:proofErr w:type="spellStart"/>
       <w:r>
         <w:rPr>
           <w:rFonts w:cs="Times New Roman"/>
@@ -1491,6 +1550,7 @@
         </w:rPr>
         <w:t>lar</w:t>
       </w:r>
+      <w:proofErr w:type="spellEnd"/>
       <w:r>
         <w:rPr>
           <w:rFonts w:cs="Times New Roman"/>
@@ -1731,8 +1791,13 @@
         <w:spacing w:line="480" w:lineRule="auto"/>
         <w:ind w:firstLine="720"/>
       </w:pPr>
-      <w:r>
-        <w:t xml:space="preserve">DEBkiss uses fewer parameters than the standard DEB model, which reduces data requirements and the risk of overfitting. It lacks a state variable for maturity that triggers changes between life stages, instead using a constant size at puberty to specify when reproduction is initiated. It also has no reserve compartment between food assimilation and allocation, and for embryos this means that the egg buffer is assimilated into body structure and fully depleted immediately before hatching instead of following reserve dynamics of the standard DEB model.  </w:t>
+      <w:proofErr w:type="spellStart"/>
+      <w:r>
+        <w:t>DEBkiss</w:t>
+      </w:r>
+      <w:proofErr w:type="spellEnd"/>
+      <w:r>
+        <w:t xml:space="preserve"> uses fewer parameters than the standard DEB model, which reduces data requirements and the risk of overfitting. It lacks a state variable for maturity that triggers changes between life stages, instead using a constant size at puberty to specify when reproduction is initiated. It also has no reserve compartment between food assimilation and allocation, and for embryos this means that the egg buffer is assimilated into body structure and fully depleted immediately before hatching instead of following reserve dynamics of the standard DEB model.  </w:t>
       </w:r>
     </w:p>
     <w:p>
@@ -1813,7 +1878,15 @@
         <w:t xml:space="preserve">Figure 1. </w:t>
       </w:r>
       <w:r>
-        <w:t xml:space="preserve">The DEBkiss model (diagram adapted from Jager et al., 2013) with stage-specific survival parameters. The candidate parameters for hypoxia stress mechanisms are highlighted in red boxes. </w:t>
+        <w:t xml:space="preserve">The </w:t>
+      </w:r>
+      <w:proofErr w:type="spellStart"/>
+      <w:r>
+        <w:t>DEBkiss</w:t>
+      </w:r>
+      <w:proofErr w:type="spellEnd"/>
+      <w:r>
+        <w:t xml:space="preserve"> model (diagram adapted from Jager et al., 2013) with stage-specific survival parameters. The candidate parameters for hypoxia stress mechanisms are highlighted in red boxes. </w:t>
       </w:r>
     </w:p>
     <w:p>
@@ -1844,6 +1917,7 @@
         <w:tab/>
         <w:t>For the base model we calculated and estimated parameters based on four types of data (state variables): total length over time, egg buffer mass over time (and through this, time to hatching), cumulative egg production over time, and proportion surviving since fertilization over time. We estimated three parameters by fitting them to data (</w:t>
       </w:r>
+      <w:proofErr w:type="spellStart"/>
       <w:r>
         <w:rPr>
           <w:i/>
@@ -1859,9 +1933,11 @@
         </w:rPr>
         <w:t>VA</w:t>
       </w:r>
+      <w:proofErr w:type="spellEnd"/>
       <w:r>
         <w:t xml:space="preserve">, </w:t>
       </w:r>
+      <w:proofErr w:type="spellStart"/>
       <w:r>
         <w:rPr>
           <w:rFonts w:cs="Times New Roman"/>
@@ -1878,9 +1954,11 @@
         </w:rPr>
         <w:t>emb</w:t>
       </w:r>
+      <w:proofErr w:type="spellEnd"/>
       <w:r>
         <w:t xml:space="preserve">, and </w:t>
       </w:r>
+      <w:proofErr w:type="spellStart"/>
       <w:r>
         <w:rPr>
           <w:rFonts w:cs="Times New Roman"/>
@@ -1904,8 +1982,57 @@
         </w:rPr>
         <w:t>lar</w:t>
       </w:r>
-      <w:r>
-        <w:t xml:space="preserve">) and fixed at suggested values parameters for which we had insufficient data to calculate or estimate. The primary parameters and their calculated or estimated values are found in Table 1. Fitting was done in Matlab with the packages BYOM v.6.4 (Jager, 2022) and DEBkiss v.2.3a (Jager, 2021). BYOM uses a Nelder-Mead simplex search to optimize the parameters for a set of ordinary differential equations (ODEs) by minimizing negative log-likelihood (NLL). The DEBkiss package works under BYOM to bring in the DEBkiss model parameters, variables, and equations so that the parameters can be estimated based on their effect on the DEBkiss equations and the ODEs derived from them. The ODEs give the predicted data for each type of observed data (length, egg production, egg buffer mass, and survival over time) the difference between which is used to calculate NLL. </w:t>
+      <w:proofErr w:type="spellEnd"/>
+      <w:r>
+        <w:t xml:space="preserve">) and fixed at suggested values parameters for which we had insufficient data to calculate or estimate. The primary parameters and their calculated or estimated values are found in Table 1. Fitting was done in </w:t>
+      </w:r>
+      <w:proofErr w:type="spellStart"/>
+      <w:r>
+        <w:t>Matlab</w:t>
+      </w:r>
+      <w:proofErr w:type="spellEnd"/>
+      <w:r>
+        <w:t xml:space="preserve"> with the packages BYOM v.6.4 (Jager, 2022) and </w:t>
+      </w:r>
+      <w:proofErr w:type="spellStart"/>
+      <w:r>
+        <w:t>DEBkiss</w:t>
+      </w:r>
+      <w:proofErr w:type="spellEnd"/>
+      <w:r>
+        <w:t xml:space="preserve"> v.2.3a (Jager, 2021). BYOM uses a </w:t>
+      </w:r>
+      <w:proofErr w:type="spellStart"/>
+      <w:r>
+        <w:t>Nelder</w:t>
+      </w:r>
+      <w:proofErr w:type="spellEnd"/>
+      <w:r>
+        <w:t xml:space="preserve">-Mead simplex search to optimize the parameters for a set of ordinary differential equations (ODEs) by minimizing negative log-likelihood (NLL). The </w:t>
+      </w:r>
+      <w:proofErr w:type="spellStart"/>
+      <w:r>
+        <w:t>DEBkiss</w:t>
+      </w:r>
+      <w:proofErr w:type="spellEnd"/>
+      <w:r>
+        <w:t xml:space="preserve"> package works under BYOM to bring in the </w:t>
+      </w:r>
+      <w:proofErr w:type="spellStart"/>
+      <w:r>
+        <w:t>DEBkiss</w:t>
+      </w:r>
+      <w:proofErr w:type="spellEnd"/>
+      <w:r>
+        <w:t xml:space="preserve"> model parameters, variables, and equations so that the parameters can be estimated based on their effect on the </w:t>
+      </w:r>
+      <w:proofErr w:type="spellStart"/>
+      <w:r>
+        <w:t>DEBkiss</w:t>
+      </w:r>
+      <w:proofErr w:type="spellEnd"/>
+      <w:r>
+        <w:t xml:space="preserve"> equations and the ODEs derived from them. The ODEs give the predicted data for each type of observed data (length, egg production, egg buffer mass, and survival over time) the difference between which is used to calculate NLL. </w:t>
       </w:r>
     </w:p>
     <w:p>
@@ -1931,6 +2058,7 @@
         <w:lastRenderedPageBreak/>
         <w:t xml:space="preserve">of parameters being estimated to avoid overfitting and so that there were not multiple correlated parameters free at once, because we were able to obtain a reasonable fit using suggested default values for </w:t>
       </w:r>
+      <w:proofErr w:type="spellStart"/>
       <w:r>
         <w:rPr>
           <w:i/>
@@ -1946,9 +2074,11 @@
         </w:rPr>
         <w:t>AV</w:t>
       </w:r>
+      <w:proofErr w:type="spellEnd"/>
       <w:r>
         <w:t xml:space="preserve">, </w:t>
       </w:r>
+      <w:proofErr w:type="spellStart"/>
       <w:r>
         <w:rPr>
           <w:i/>
@@ -1964,6 +2094,7 @@
         </w:rPr>
         <w:t>BA</w:t>
       </w:r>
+      <w:proofErr w:type="spellEnd"/>
       <w:r>
         <w:t xml:space="preserve">, and </w:t>
       </w:r>
@@ -1981,6 +2112,7 @@
         </w:rPr>
         <w:t xml:space="preserve">. The default value for </w:t>
       </w:r>
+      <w:proofErr w:type="spellStart"/>
       <w:r>
         <w:rPr>
           <w:rFonts w:cs="Times New Roman"/>
@@ -1998,6 +2130,7 @@
         </w:rPr>
         <w:t>VA</w:t>
       </w:r>
+      <w:proofErr w:type="spellEnd"/>
       <w:r>
         <w:rPr>
           <w:rFonts w:cs="Times New Roman"/>
@@ -2016,6 +2149,7 @@
       <w:r>
         <w:t xml:space="preserve">Ultimate length was used to fix </w:t>
       </w:r>
+      <w:proofErr w:type="spellStart"/>
       <w:r>
         <w:rPr>
           <w:i/>
@@ -2039,9 +2173,11 @@
         </w:rPr>
         <w:t>Am</w:t>
       </w:r>
+      <w:proofErr w:type="spellEnd"/>
       <w:r>
         <w:t xml:space="preserve"> to a reasonable value before estimating </w:t>
       </w:r>
+      <w:proofErr w:type="spellStart"/>
       <w:r>
         <w:rPr>
           <w:i/>
@@ -2057,8 +2193,17 @@
         </w:rPr>
         <w:t>VA</w:t>
       </w:r>
-      <w:r>
-        <w:t xml:space="preserve"> because both parameters affect growth and egg buffer depletion in the model and therefore can not be estimated simultaneously. </w:t>
+      <w:proofErr w:type="spellEnd"/>
+      <w:r>
+        <w:t xml:space="preserve"> because both parameters affect growth and egg buffer depletion in the model and therefore </w:t>
+      </w:r>
+      <w:proofErr w:type="spellStart"/>
+      <w:r>
+        <w:t>can not</w:t>
+      </w:r>
+      <w:proofErr w:type="spellEnd"/>
+      <w:r>
+        <w:t xml:space="preserve"> be estimated simultaneously. </w:t>
       </w:r>
       <w:r>
         <w:rPr>
@@ -2066,6 +2211,7 @@
         </w:rPr>
         <w:t xml:space="preserve">Finally, we fixed all parameters except </w:t>
       </w:r>
+      <w:proofErr w:type="spellStart"/>
       <w:r>
         <w:rPr>
           <w:rFonts w:cs="Times New Roman"/>
@@ -2083,12 +2229,14 @@
         </w:rPr>
         <w:t>emb</w:t>
       </w:r>
+      <w:proofErr w:type="spellEnd"/>
       <w:r>
         <w:rPr>
           <w:rFonts w:cs="Times New Roman"/>
         </w:rPr>
         <w:t xml:space="preserve"> and </w:t>
       </w:r>
+      <w:proofErr w:type="spellStart"/>
       <w:r>
         <w:rPr>
           <w:rFonts w:cs="Times New Roman"/>
@@ -2106,6 +2254,7 @@
         </w:rPr>
         <w:t>lar</w:t>
       </w:r>
+      <w:proofErr w:type="spellEnd"/>
       <w:r>
         <w:rPr>
           <w:rFonts w:cs="Times New Roman"/>
@@ -2131,8 +2280,13 @@
         </w:rPr>
         <w:t xml:space="preserve">Table 1. </w:t>
       </w:r>
-      <w:r>
-        <w:t xml:space="preserve">DEBkiss parameters, their abbreviations, and their fixed or estimated values. Units are given with the value unless the parameter is a unitless ratio. </w:t>
+      <w:proofErr w:type="spellStart"/>
+      <w:r>
+        <w:t>DEBkiss</w:t>
+      </w:r>
+      <w:proofErr w:type="spellEnd"/>
+      <w:r>
+        <w:t xml:space="preserve"> parameters, their abbreviations, and their fixed or estimated values. Units are given with the value unless the parameter is a unitless ratio. </w:t>
       </w:r>
     </w:p>
     <w:tbl>
@@ -2260,6 +2414,7 @@
                 <w:vertAlign w:val="subscript"/>
               </w:rPr>
             </w:pPr>
+            <w:proofErr w:type="spellStart"/>
             <w:r>
               <w:rPr>
                 <w:i/>
@@ -2283,6 +2438,7 @@
               </w:rPr>
               <w:t>Am</w:t>
             </w:r>
+            <w:proofErr w:type="spellEnd"/>
           </w:p>
         </w:tc>
         <w:tc>
@@ -2354,6 +2510,7 @@
                 <w:vertAlign w:val="subscript"/>
               </w:rPr>
             </w:pPr>
+            <w:proofErr w:type="spellStart"/>
             <w:r>
               <w:rPr>
                 <w:i/>
@@ -2377,6 +2534,7 @@
               </w:rPr>
               <w:t>M</w:t>
             </w:r>
+            <w:proofErr w:type="spellEnd"/>
           </w:p>
         </w:tc>
         <w:tc>
@@ -2521,6 +2679,7 @@
                 <w:vertAlign w:val="subscript"/>
               </w:rPr>
             </w:pPr>
+            <w:proofErr w:type="spellStart"/>
             <w:r>
               <w:rPr>
                 <w:i/>
@@ -2536,6 +2695,7 @@
               </w:rPr>
               <w:t>Vp</w:t>
             </w:r>
+            <w:proofErr w:type="spellEnd"/>
           </w:p>
         </w:tc>
         <w:tc>
@@ -2591,6 +2751,7 @@
                 <w:iCs/>
               </w:rPr>
             </w:pPr>
+            <w:proofErr w:type="spellStart"/>
             <w:r>
               <w:rPr>
                 <w:i/>
@@ -2606,6 +2767,7 @@
               </w:rPr>
               <w:t>AV</w:t>
             </w:r>
+            <w:proofErr w:type="spellEnd"/>
           </w:p>
         </w:tc>
         <w:tc>
@@ -2661,6 +2823,7 @@
                 <w:iCs/>
               </w:rPr>
             </w:pPr>
+            <w:proofErr w:type="spellStart"/>
             <w:r>
               <w:rPr>
                 <w:i/>
@@ -2676,6 +2839,7 @@
               </w:rPr>
               <w:t>BA</w:t>
             </w:r>
+            <w:proofErr w:type="spellEnd"/>
           </w:p>
         </w:tc>
         <w:tc>
@@ -2731,6 +2895,7 @@
                 <w:iCs/>
               </w:rPr>
             </w:pPr>
+            <w:proofErr w:type="spellStart"/>
             <w:r>
               <w:rPr>
                 <w:i/>
@@ -2746,6 +2911,7 @@
               </w:rPr>
               <w:t>VA</w:t>
             </w:r>
+            <w:proofErr w:type="spellEnd"/>
           </w:p>
         </w:tc>
         <w:tc>
@@ -2927,6 +3093,7 @@
                 <w:iCs/>
               </w:rPr>
             </w:pPr>
+            <w:proofErr w:type="spellStart"/>
             <w:r>
               <w:rPr>
                 <w:rFonts w:cs="Times New Roman"/>
@@ -2944,6 +3111,7 @@
               </w:rPr>
               <w:t>B</w:t>
             </w:r>
+            <w:proofErr w:type="spellEnd"/>
           </w:p>
         </w:tc>
         <w:tc>
@@ -3000,6 +3168,7 @@
                 <w:iCs/>
               </w:rPr>
             </w:pPr>
+            <w:proofErr w:type="spellStart"/>
             <w:r>
               <w:rPr>
                 <w:rFonts w:cs="Times New Roman"/>
@@ -3017,6 +3186,7 @@
               </w:rPr>
               <w:t>f</w:t>
             </w:r>
+            <w:proofErr w:type="spellEnd"/>
           </w:p>
         </w:tc>
         <w:tc>
@@ -3073,6 +3243,7 @@
                 <w:iCs/>
               </w:rPr>
             </w:pPr>
+            <w:proofErr w:type="spellStart"/>
             <w:r>
               <w:rPr>
                 <w:rFonts w:cs="Times New Roman"/>
@@ -3090,6 +3261,7 @@
               </w:rPr>
               <w:t>emb</w:t>
             </w:r>
+            <w:proofErr w:type="spellEnd"/>
           </w:p>
         </w:tc>
         <w:tc>
@@ -3146,6 +3318,7 @@
                 <w:iCs/>
               </w:rPr>
             </w:pPr>
+            <w:proofErr w:type="spellStart"/>
             <w:r>
               <w:rPr>
                 <w:rFonts w:cs="Times New Roman"/>
@@ -3163,6 +3336,7 @@
               </w:rPr>
               <w:t>lar</w:t>
             </w:r>
+            <w:proofErr w:type="spellEnd"/>
           </w:p>
         </w:tc>
         <w:tc>
@@ -3278,7 +3452,15 @@
         <w:t xml:space="preserve">Figure 2. </w:t>
       </w:r>
       <w:r>
-        <w:t xml:space="preserve">Predicted and observed data for the base DEBkiss model of </w:t>
+        <w:t xml:space="preserve">Predicted and observed data for the base </w:t>
+      </w:r>
+      <w:proofErr w:type="spellStart"/>
+      <w:r>
+        <w:t>DEBkiss</w:t>
+      </w:r>
+      <w:proofErr w:type="spellEnd"/>
+      <w:r>
+        <w:t xml:space="preserve"> model of </w:t>
       </w:r>
       <w:r>
         <w:rPr>
@@ -3306,6 +3488,7 @@
       <w:r>
         <w:t>The length and reproductive data allowed us to calculate length at puberty (</w:t>
       </w:r>
+      <w:proofErr w:type="spellStart"/>
       <w:r>
         <w:rPr>
           <w:i/>
@@ -3321,6 +3504,7 @@
         </w:rPr>
         <w:t>Vp</w:t>
       </w:r>
+      <w:proofErr w:type="spellEnd"/>
       <w:r>
         <w:t xml:space="preserve">), which in this model is the length at which egg production begins. We obtained </w:t>
       </w:r>
@@ -3350,8 +3534,17 @@
         <w:t xml:space="preserve">M. menidia </w:t>
       </w:r>
       <w:r>
-        <w:t xml:space="preserve">egg dry weight data (Klahre, 1997) and calculated </w:t>
-      </w:r>
+        <w:t>egg dry weight data (</w:t>
+      </w:r>
+      <w:proofErr w:type="spellStart"/>
+      <w:r>
+        <w:t>Klahre</w:t>
+      </w:r>
+      <w:proofErr w:type="spellEnd"/>
+      <w:r>
+        <w:t xml:space="preserve">, 1997) and calculated </w:t>
+      </w:r>
+      <w:proofErr w:type="spellStart"/>
       <w:r>
         <w:rPr>
           <w:rFonts w:eastAsiaTheme="minorEastAsia" w:cs="Times New Roman"/>
@@ -3369,12 +3562,14 @@
         </w:rPr>
         <w:t>M</w:t>
       </w:r>
+      <w:proofErr w:type="spellEnd"/>
       <w:r>
         <w:rPr>
           <w:rFonts w:eastAsiaTheme="minorEastAsia" w:cs="Times New Roman"/>
         </w:rPr>
         <w:t xml:space="preserve"> and </w:t>
       </w:r>
+      <w:proofErr w:type="spellStart"/>
       <w:r>
         <w:rPr>
           <w:rFonts w:eastAsiaTheme="minorEastAsia" w:cs="Times New Roman"/>
@@ -3392,6 +3587,7 @@
         </w:rPr>
         <w:t>V</w:t>
       </w:r>
+      <w:proofErr w:type="spellEnd"/>
       <w:r>
         <w:rPr>
           <w:rFonts w:eastAsiaTheme="minorEastAsia" w:cs="Times New Roman"/>
@@ -3399,8 +3595,17 @@
         <w:t xml:space="preserve"> </w:t>
       </w:r>
       <w:r>
-        <w:t>from total length, egg diameter, and egg mass data (Cross et al., 2019; Klahre, 1997; Concannon et al., 2021). To calculate volume-specific maintenance costs (</w:t>
-      </w:r>
+        <w:t xml:space="preserve">from total length, egg diameter, and egg mass data (Cross et al., 2019; </w:t>
+      </w:r>
+      <w:proofErr w:type="spellStart"/>
+      <w:r>
+        <w:t>Klahre</w:t>
+      </w:r>
+      <w:proofErr w:type="spellEnd"/>
+      <w:r>
+        <w:t>, 1997; Concannon et al., 2021). To calculate volume-specific maintenance costs (</w:t>
+      </w:r>
+      <w:proofErr w:type="spellStart"/>
       <w:r>
         <w:rPr>
           <w:i/>
@@ -3424,6 +3629,7 @@
         </w:rPr>
         <w:t>M</w:t>
       </w:r>
+      <w:proofErr w:type="spellEnd"/>
       <w:r>
         <w:t xml:space="preserve">), we used data on the rate of decrease in larval dry weight over a period of starvation in the congeneric species </w:t>
       </w:r>
@@ -3432,10 +3638,27 @@
           <w:i/>
           <w:iCs/>
         </w:rPr>
-        <w:t>M. beryllina</w:t>
-      </w:r>
-      <w:r>
-        <w:t xml:space="preserve"> (Letcher and Bengtson, 1993). Borrowing from closely related species is a common practice in bioenergetic modeling when the species has similar habitat, life history, and physiology, as is the case here (Sibly et al., 2013; </w:t>
+        <w:t xml:space="preserve">M. </w:t>
+      </w:r>
+      <w:proofErr w:type="spellStart"/>
+      <w:r>
+        <w:rPr>
+          <w:i/>
+          <w:iCs/>
+        </w:rPr>
+        <w:t>beryllina</w:t>
+      </w:r>
+      <w:proofErr w:type="spellEnd"/>
+      <w:r>
+        <w:t xml:space="preserve"> (Letcher and Bengtson, 1993). Borrowing from closely related species is a common practice in bioenergetic modeling when the species has similar habitat, life history, and physiology, as is the case here (</w:t>
+      </w:r>
+      <w:proofErr w:type="spellStart"/>
+      <w:r>
+        <w:t>Sibly</w:t>
+      </w:r>
+      <w:proofErr w:type="spellEnd"/>
+      <w:r>
+        <w:t xml:space="preserve"> et al., 2013; </w:t>
       </w:r>
       <w:r>
         <w:lastRenderedPageBreak/>
@@ -3491,7 +3714,15 @@
       </w:pPr>
       <w:r>
         <w:tab/>
-        <w:t xml:space="preserve">Data for the state variable total length were sourced from three studies. Length at hatching and 15 days post-hatching (dph) came from a study that reared </w:t>
+        <w:t>Data for the state variable total length were sourced from three studies. Length at hatching and 15 days post-hatching (</w:t>
+      </w:r>
+      <w:proofErr w:type="spellStart"/>
+      <w:r>
+        <w:t>dph</w:t>
+      </w:r>
+      <w:proofErr w:type="spellEnd"/>
+      <w:r>
+        <w:t xml:space="preserve">) came from a study that reared </w:t>
       </w:r>
       <w:r>
         <w:rPr>
@@ -3510,7 +3741,15 @@
         <w:t>2</w:t>
       </w:r>
       <w:r>
-        <w:t xml:space="preserve">) levels but the control conditions were static, so we used total length data from these treatments for the base model as well (Cross et al., 2019). We sourced additional length data for the base model from control levels of experiments that exposed </w:t>
+        <w:t xml:space="preserve">) </w:t>
+      </w:r>
+      <w:proofErr w:type="gramStart"/>
+      <w:r>
+        <w:t>levels</w:t>
+      </w:r>
+      <w:proofErr w:type="gramEnd"/>
+      <w:r>
+        <w:t xml:space="preserve"> but the control conditions were static, so we used total length data from these treatments for the base model as well (Cross et al., 2019). We sourced additional length data for the base model from control levels of experiments that exposed </w:t>
       </w:r>
       <w:r>
         <w:rPr>
@@ -3567,7 +3806,23 @@
         <w:t>2</w:t>
       </w:r>
       <w:r>
-        <w:t xml:space="preserve"> treatments and strip-spawned once they reached reproductive maturity. Data for the state variables on egg buffer mass (i.e. time to hatching when egg buffer mass is zero) and survival to hatching and 15 dph under different oxygen levels were obtained from Cross et al. (2019). We also used survival data from the 24</w:t>
+        <w:t xml:space="preserve"> treatments and strip-spawned once they reached reproductive maturity. Data for the state variables on egg buffer mass (</w:t>
+      </w:r>
+      <w:proofErr w:type="gramStart"/>
+      <w:r>
+        <w:t>i.e.</w:t>
+      </w:r>
+      <w:proofErr w:type="gramEnd"/>
+      <w:r>
+        <w:t xml:space="preserve"> time to hatching when egg buffer mass is zero) and survival to hatching and 15 </w:t>
+      </w:r>
+      <w:proofErr w:type="spellStart"/>
+      <w:r>
+        <w:t>dph</w:t>
+      </w:r>
+      <w:proofErr w:type="spellEnd"/>
+      <w:r>
+        <w:t xml:space="preserve"> under different oxygen levels were obtained from Cross et al. (2019). We also used survival data from the 24</w:t>
       </w:r>
       <w:r>
         <w:rPr>
@@ -3627,7 +3882,15 @@
         <w:t>M. menidia</w:t>
       </w:r>
       <w:r>
-        <w:t xml:space="preserve"> offspring until 122 dph to two CO</w:t>
+        <w:t xml:space="preserve"> offspring until 122 </w:t>
+      </w:r>
+      <w:proofErr w:type="spellStart"/>
+      <w:r>
+        <w:t>dph</w:t>
+      </w:r>
+      <w:proofErr w:type="spellEnd"/>
+      <w:r>
+        <w:t xml:space="preserve"> to two CO</w:t>
       </w:r>
       <w:r>
         <w:rPr>
@@ -3665,7 +3928,35 @@
         <w:rPr>
           <w:rFonts w:eastAsiaTheme="minorEastAsia"/>
         </w:rPr>
-        <w:t>The mean survival to hatching, hatch time (at which egg buffer is zero), length at hatching, length at 15 dph, and survival to 15 dph from the different oxygen treatments in Cross et al. (2019). The control DO level means (7.7 mg l</w:t>
+        <w:t xml:space="preserve">The mean survival to hatching, hatch time (at which egg buffer is zero), length at hatching, length at 15 </w:t>
+      </w:r>
+      <w:proofErr w:type="spellStart"/>
+      <w:r>
+        <w:rPr>
+          <w:rFonts w:eastAsiaTheme="minorEastAsia"/>
+        </w:rPr>
+        <w:t>dph</w:t>
+      </w:r>
+      <w:proofErr w:type="spellEnd"/>
+      <w:r>
+        <w:rPr>
+          <w:rFonts w:eastAsiaTheme="minorEastAsia"/>
+        </w:rPr>
+        <w:t xml:space="preserve">, and survival to 15 </w:t>
+      </w:r>
+      <w:proofErr w:type="spellStart"/>
+      <w:r>
+        <w:rPr>
+          <w:rFonts w:eastAsiaTheme="minorEastAsia"/>
+        </w:rPr>
+        <w:t>dph</w:t>
+      </w:r>
+      <w:proofErr w:type="spellEnd"/>
+      <w:r>
+        <w:rPr>
+          <w:rFonts w:eastAsiaTheme="minorEastAsia"/>
+        </w:rPr>
+        <w:t xml:space="preserve"> from the different oxygen treatments in Cross et al. (2019). The control DO level means (7.7 mg l</w:t>
       </w:r>
       <w:r>
         <w:rPr>
@@ -4145,8 +4436,16 @@
               <w:rPr>
                 <w:rFonts w:eastAsiaTheme="minorEastAsia"/>
               </w:rPr>
-              <w:t>Larval length at 15 dph</w:t>
-            </w:r>
+              <w:t xml:space="preserve">Larval length at 15 </w:t>
+            </w:r>
+            <w:proofErr w:type="spellStart"/>
+            <w:r>
+              <w:rPr>
+                <w:rFonts w:eastAsiaTheme="minorEastAsia"/>
+              </w:rPr>
+              <w:t>dph</w:t>
+            </w:r>
+            <w:proofErr w:type="spellEnd"/>
           </w:p>
         </w:tc>
         <w:tc>
@@ -4242,8 +4541,16 @@
               <w:rPr>
                 <w:rFonts w:eastAsiaTheme="minorEastAsia"/>
               </w:rPr>
-              <w:t>Larval survival to 15 dph</w:t>
-            </w:r>
+              <w:t xml:space="preserve">Larval survival to 15 </w:t>
+            </w:r>
+            <w:proofErr w:type="spellStart"/>
+            <w:r>
+              <w:rPr>
+                <w:rFonts w:eastAsiaTheme="minorEastAsia"/>
+              </w:rPr>
+              <w:t>dph</w:t>
+            </w:r>
+            <w:proofErr w:type="spellEnd"/>
           </w:p>
         </w:tc>
         <w:tc>
@@ -4356,7 +4663,15 @@
       </w:pPr>
       <w:r>
         <w:tab/>
-        <w:t xml:space="preserve">We multiplied several DEBkiss parameters (Figure 1) by correction factors to attempt to explain observed differences in </w:t>
+        <w:t xml:space="preserve">We multiplied several </w:t>
+      </w:r>
+      <w:proofErr w:type="spellStart"/>
+      <w:r>
+        <w:t>DEBkiss</w:t>
+      </w:r>
+      <w:proofErr w:type="spellEnd"/>
+      <w:r>
+        <w:t xml:space="preserve"> parameters (Figure 1) by correction factors to attempt to explain observed differences in </w:t>
       </w:r>
       <w:r>
         <w:rPr>
@@ -4484,19 +4799,7 @@
                         <w:rPr>
                           <w:rFonts w:ascii="Cambria Math" w:eastAsiaTheme="minorEastAsia" w:hAnsi="Cambria Math"/>
                         </w:rPr>
-                        <m:t>-</m:t>
-                      </m:r>
-                      <m:r>
-                        <w:rPr>
-                          <w:rFonts w:ascii="Cambria Math" w:eastAsiaTheme="minorEastAsia" w:hAnsi="Cambria Math"/>
-                        </w:rPr>
-                        <m:t>K</m:t>
-                      </m:r>
-                      <m:r>
-                        <w:rPr>
-                          <w:rFonts w:ascii="Cambria Math" w:eastAsiaTheme="minorEastAsia" w:hAnsi="Cambria Math"/>
-                        </w:rPr>
-                        <m:t>(DO-</m:t>
+                        <m:t>-K(DO-</m:t>
                       </m:r>
                       <m:sSub>
                         <m:sSubPr>
@@ -4634,7 +4937,14 @@
         <w:rPr>
           <w:rFonts w:eastAsiaTheme="minorEastAsia"/>
         </w:rPr>
-        <w:t xml:space="preserve"> is the shape parameter that affects the strength of the DO effect on predicted values of the state variables. DO is the treatment level of oxygen, and DO</w:t>
+        <w:t xml:space="preserve"> is the shape parameter that affects the strength of the DO effect on predicted values of the state variables. DO is the treatment level of oxygen, and </w:t>
+      </w:r>
+      <w:proofErr w:type="spellStart"/>
+      <w:r>
+        <w:rPr>
+          <w:rFonts w:eastAsiaTheme="minorEastAsia"/>
+        </w:rPr>
+        <w:t>DO</w:t>
       </w:r>
       <w:r>
         <w:rPr>
@@ -4643,6 +4953,7 @@
         </w:rPr>
         <w:t>c</w:t>
       </w:r>
+      <w:proofErr w:type="spellEnd"/>
       <w:r>
         <w:rPr>
           <w:rFonts w:eastAsiaTheme="minorEastAsia"/>
@@ -4755,7 +5066,14 @@
         <w:rPr>
           <w:rFonts w:eastAsiaTheme="minorEastAsia"/>
         </w:rPr>
-        <w:t xml:space="preserve"> to estimate DO</w:t>
+        <w:t xml:space="preserve"> to estimate </w:t>
+      </w:r>
+      <w:proofErr w:type="spellStart"/>
+      <w:r>
+        <w:rPr>
+          <w:rFonts w:eastAsiaTheme="minorEastAsia"/>
+        </w:rPr>
+        <w:t>DO</w:t>
       </w:r>
       <w:r>
         <w:rPr>
@@ -4764,6 +5082,7 @@
         </w:rPr>
         <w:t>c</w:t>
       </w:r>
+      <w:proofErr w:type="spellEnd"/>
       <w:r>
         <w:rPr>
           <w:rFonts w:eastAsiaTheme="minorEastAsia"/>
@@ -4782,7 +5101,14 @@
         <w:rPr>
           <w:rFonts w:eastAsiaTheme="minorEastAsia"/>
         </w:rPr>
-        <w:t xml:space="preserve"> simultaneously showed that leaving DO</w:t>
+        <w:t xml:space="preserve"> simultaneously showed that leaving </w:t>
+      </w:r>
+      <w:proofErr w:type="spellStart"/>
+      <w:r>
+        <w:rPr>
+          <w:rFonts w:eastAsiaTheme="minorEastAsia"/>
+        </w:rPr>
+        <w:t>DO</w:t>
       </w:r>
       <w:r>
         <w:rPr>
@@ -4791,11 +5117,19 @@
         </w:rPr>
         <w:t>c</w:t>
       </w:r>
-      <w:r>
-        <w:rPr>
-          <w:rFonts w:eastAsiaTheme="minorEastAsia"/>
-        </w:rPr>
-        <w:t xml:space="preserve"> free did not improve the ability of the correction factor to fit the hypoxia data. Instead, DO</w:t>
+      <w:proofErr w:type="spellEnd"/>
+      <w:r>
+        <w:rPr>
+          <w:rFonts w:eastAsiaTheme="minorEastAsia"/>
+        </w:rPr>
+        <w:t xml:space="preserve"> free did not improve the ability of the correction factor to fit the hypoxia data. Instead, </w:t>
+      </w:r>
+      <w:proofErr w:type="spellStart"/>
+      <w:r>
+        <w:rPr>
+          <w:rFonts w:eastAsiaTheme="minorEastAsia"/>
+        </w:rPr>
+        <w:t>DO</w:t>
       </w:r>
       <w:r>
         <w:rPr>
@@ -4804,6 +5138,7 @@
         </w:rPr>
         <w:t>c</w:t>
       </w:r>
+      <w:proofErr w:type="spellEnd"/>
       <w:r>
         <w:rPr>
           <w:rFonts w:eastAsiaTheme="minorEastAsia"/>
@@ -4821,8 +5156,23 @@
         <w:rPr>
           <w:rFonts w:eastAsiaTheme="minorEastAsia"/>
         </w:rPr>
-        <w:t xml:space="preserve">, which is the critical oxygen level below which embryonic routine metabolism becomes highly oxygen-dependent (Schwemmer, unpublished data). This correction factor was multiplied by </w:t>
-      </w:r>
+        <w:t xml:space="preserve">, which is the critical oxygen level below which embryonic routine metabolism </w:t>
+      </w:r>
+      <w:proofErr w:type="gramStart"/>
+      <w:r>
+        <w:rPr>
+          <w:rFonts w:eastAsiaTheme="minorEastAsia"/>
+        </w:rPr>
+        <w:t>becomes highly</w:t>
+      </w:r>
+      <w:proofErr w:type="gramEnd"/>
+      <w:r>
+        <w:rPr>
+          <w:rFonts w:eastAsiaTheme="minorEastAsia"/>
+        </w:rPr>
+        <w:t xml:space="preserve"> oxygen-dependent (Schwemmer, unpublished data). This correction factor was multiplied by </w:t>
+      </w:r>
+      <w:proofErr w:type="spellStart"/>
       <w:r>
         <w:rPr>
           <w:rFonts w:eastAsiaTheme="minorEastAsia"/>
@@ -4849,12 +5199,14 @@
         </w:rPr>
         <w:t>Am</w:t>
       </w:r>
+      <w:proofErr w:type="spellEnd"/>
       <w:r>
         <w:rPr>
           <w:rFonts w:eastAsiaTheme="minorEastAsia"/>
         </w:rPr>
         <w:t xml:space="preserve"> and </w:t>
       </w:r>
+      <w:proofErr w:type="spellStart"/>
       <w:r>
         <w:rPr>
           <w:rFonts w:eastAsiaTheme="minorEastAsia"/>
@@ -4872,12 +5224,14 @@
         </w:rPr>
         <w:t>VA</w:t>
       </w:r>
+      <w:proofErr w:type="spellEnd"/>
       <w:r>
         <w:rPr>
           <w:rFonts w:eastAsiaTheme="minorEastAsia"/>
         </w:rPr>
         <w:t xml:space="preserve"> because these parameters were hypothesized to decrease under hypoxia. To alter the parameters hypothesized to increase under hypoxia (</w:t>
       </w:r>
+      <w:proofErr w:type="spellStart"/>
       <w:r>
         <w:rPr>
           <w:rFonts w:eastAsiaTheme="minorEastAsia"/>
@@ -4904,12 +5258,14 @@
         </w:rPr>
         <w:t>M</w:t>
       </w:r>
+      <w:proofErr w:type="spellEnd"/>
       <w:r>
         <w:rPr>
           <w:rFonts w:eastAsiaTheme="minorEastAsia"/>
         </w:rPr>
         <w:t xml:space="preserve">, </w:t>
       </w:r>
+      <w:proofErr w:type="spellStart"/>
       <w:r>
         <w:rPr>
           <w:rFonts w:eastAsiaTheme="minorEastAsia" w:cs="Times New Roman"/>
@@ -4927,12 +5283,14 @@
         </w:rPr>
         <w:t>emb</w:t>
       </w:r>
+      <w:proofErr w:type="spellEnd"/>
       <w:r>
         <w:rPr>
           <w:rFonts w:eastAsiaTheme="minorEastAsia"/>
         </w:rPr>
         <w:t xml:space="preserve">, and </w:t>
       </w:r>
+      <w:proofErr w:type="spellStart"/>
       <w:r>
         <w:rPr>
           <w:rFonts w:eastAsiaTheme="minorEastAsia" w:cs="Times New Roman"/>
@@ -4950,6 +5308,7 @@
         </w:rPr>
         <w:t>lar</w:t>
       </w:r>
+      <w:proofErr w:type="spellEnd"/>
       <w:r>
         <w:rPr>
           <w:rFonts w:eastAsiaTheme="minorEastAsia"/>
@@ -5079,13 +5438,7 @@
                 <w:rPr>
                   <w:rFonts w:ascii="Cambria Math" w:eastAsiaTheme="minorEastAsia" w:hAnsi="Cambria Math"/>
                 </w:rPr>
-                <m:t>c+</m:t>
-              </m:r>
-              <m:r>
-                <w:rPr>
-                  <w:rFonts w:ascii="Cambria Math" w:eastAsiaTheme="minorEastAsia" w:hAnsi="Cambria Math"/>
-                </w:rPr>
-                <m:t>0.0001</m:t>
+                <m:t>c+0.0001</m:t>
               </m:r>
             </m:den>
           </m:f>
@@ -5110,13 +5463,7 @@
                 <w:rPr>
                   <w:rFonts w:ascii="Cambria Math" w:eastAsiaTheme="minorEastAsia" w:hAnsi="Cambria Math"/>
                 </w:rPr>
-                <m:t xml:space="preserve"> </m:t>
-              </m:r>
-              <m:r>
-                <w:rPr>
-                  <w:rFonts w:ascii="Cambria Math" w:eastAsiaTheme="minorEastAsia" w:hAnsi="Cambria Math"/>
-                </w:rPr>
-                <m:t>c</m:t>
+                <m:t xml:space="preserve"> c</m:t>
               </m:r>
             </m:e>
             <m:sub>
@@ -5287,6 +5634,7 @@
         </w:rPr>
         <w:t xml:space="preserve"> was multiplied by </w:t>
       </w:r>
+      <w:proofErr w:type="spellStart"/>
       <w:r>
         <w:rPr>
           <w:rFonts w:eastAsiaTheme="minorEastAsia"/>
@@ -5313,12 +5661,14 @@
         </w:rPr>
         <w:t>M</w:t>
       </w:r>
+      <w:proofErr w:type="spellEnd"/>
       <w:r>
         <w:rPr>
           <w:rFonts w:eastAsiaTheme="minorEastAsia"/>
         </w:rPr>
         <w:t xml:space="preserve">, </w:t>
       </w:r>
+      <w:proofErr w:type="spellStart"/>
       <w:r>
         <w:rPr>
           <w:rFonts w:eastAsiaTheme="minorEastAsia" w:cs="Times New Roman"/>
@@ -5336,12 +5686,14 @@
         </w:rPr>
         <w:t>emb</w:t>
       </w:r>
+      <w:proofErr w:type="spellEnd"/>
       <w:r>
         <w:rPr>
           <w:rFonts w:eastAsiaTheme="minorEastAsia"/>
         </w:rPr>
         <w:t xml:space="preserve">, and </w:t>
       </w:r>
+      <w:proofErr w:type="spellStart"/>
       <w:r>
         <w:rPr>
           <w:rFonts w:eastAsiaTheme="minorEastAsia" w:cs="Times New Roman"/>
@@ -5359,6 +5711,7 @@
         </w:rPr>
         <w:t>lar</w:t>
       </w:r>
+      <w:proofErr w:type="spellEnd"/>
       <w:r>
         <w:rPr>
           <w:rFonts w:eastAsiaTheme="minorEastAsia"/>
@@ -5393,7 +5746,21 @@
         <w:rPr>
           <w:rFonts w:eastAsiaTheme="minorEastAsia"/>
         </w:rPr>
-        <w:t xml:space="preserve"> for each DEBkiss parameter or combination of parameters, we added </w:t>
+        <w:t xml:space="preserve"> for each </w:t>
+      </w:r>
+      <w:proofErr w:type="spellStart"/>
+      <w:r>
+        <w:rPr>
+          <w:rFonts w:eastAsiaTheme="minorEastAsia"/>
+        </w:rPr>
+        <w:t>DEBkiss</w:t>
+      </w:r>
+      <w:proofErr w:type="spellEnd"/>
+      <w:r>
+        <w:rPr>
+          <w:rFonts w:eastAsiaTheme="minorEastAsia"/>
+        </w:rPr>
+        <w:t xml:space="preserve"> parameter or combination of parameters, we added </w:t>
       </w:r>
       <w:r>
         <w:rPr>
@@ -5407,8 +5774,23 @@
         <w:rPr>
           <w:rFonts w:eastAsiaTheme="minorEastAsia"/>
         </w:rPr>
-        <w:t xml:space="preserve"> as a model parameter and estimated it using the BYOM optimization to minimize NLL. We used initial criteria to identify the candidate parameters for inclusion in the best fitting model. The initial criteria for a given DEBkiss parameter were 1) that altering the parameter must lead to a change in at least one state variable in the same direction as the observed effect of hypoxia, and 2) that the final best model must include parameter(s) that account for the changes in all three state variables for which low oxygen data exist. For example, </w:t>
-      </w:r>
+        <w:t xml:space="preserve"> as a model parameter and estimated it using the BYOM optimization to minimize NLL. We used initial criteria to identify the candidate parameters for inclusion in the best fitting model. The initial criteria for a given </w:t>
+      </w:r>
+      <w:proofErr w:type="spellStart"/>
+      <w:r>
+        <w:rPr>
+          <w:rFonts w:eastAsiaTheme="minorEastAsia"/>
+        </w:rPr>
+        <w:t>DEBkiss</w:t>
+      </w:r>
+      <w:proofErr w:type="spellEnd"/>
+      <w:r>
+        <w:rPr>
+          <w:rFonts w:eastAsiaTheme="minorEastAsia"/>
+        </w:rPr>
+        <w:t xml:space="preserve"> parameter were 1) that altering the parameter must lead to a change in at least one state variable in the same direction as the observed effect of hypoxia, and 2) that the final best model must include parameter(s) that account for the changes in all three state variables for which low oxygen data exist. For example, </w:t>
+      </w:r>
+      <w:proofErr w:type="spellStart"/>
       <w:r>
         <w:rPr>
           <w:rFonts w:eastAsiaTheme="minorEastAsia"/>
@@ -5426,6 +5808,7 @@
         </w:rPr>
         <w:t>BA</w:t>
       </w:r>
+      <w:proofErr w:type="spellEnd"/>
       <w:r>
         <w:rPr>
           <w:rFonts w:eastAsiaTheme="minorEastAsia"/>
@@ -5446,6 +5829,7 @@
         </w:rPr>
         <w:t xml:space="preserve"> to it has no effect on any of the state variables. </w:t>
       </w:r>
+      <w:proofErr w:type="spellStart"/>
       <w:r>
         <w:rPr>
           <w:rFonts w:eastAsiaTheme="minorEastAsia" w:cs="Times New Roman"/>
@@ -5463,6 +5847,7 @@
         </w:rPr>
         <w:t>emb</w:t>
       </w:r>
+      <w:proofErr w:type="spellEnd"/>
       <w:r>
         <w:rPr>
           <w:rFonts w:eastAsiaTheme="minorEastAsia"/>
@@ -5492,6 +5877,7 @@
         </w:rPr>
         <w:t xml:space="preserve"> to it changes the survival state variable, but it does not change total length or egg buffer mass over time so a model with a correction factor for </w:t>
       </w:r>
+      <w:proofErr w:type="spellStart"/>
       <w:r>
         <w:rPr>
           <w:rFonts w:eastAsiaTheme="minorEastAsia" w:cs="Times New Roman"/>
@@ -5509,6 +5895,7 @@
         </w:rPr>
         <w:t>emb</w:t>
       </w:r>
+      <w:proofErr w:type="spellEnd"/>
       <w:r>
         <w:rPr>
           <w:rFonts w:eastAsiaTheme="minorEastAsia"/>
@@ -5539,8 +5926,15 @@
         <w:rPr>
           <w:rFonts w:eastAsiaTheme="minorEastAsia"/>
         </w:rPr>
-        <w:t xml:space="preserve"> and calculated AIC with a correction factor applied to each individual parameter and every combination of two, three, or four parameters. We did not apply the correction factor to </w:t>
-      </w:r>
+        <w:t xml:space="preserve"> and calculated AIC with a correction factor applied to each individual parameter and every combination of two, three, or four parameters. </w:t>
+      </w:r>
+      <w:r>
+        <w:rPr>
+          <w:rFonts w:eastAsiaTheme="minorEastAsia"/>
+        </w:rPr>
+        <w:t xml:space="preserve">We did not apply the correction factor to </w:t>
+      </w:r>
+      <w:proofErr w:type="spellStart"/>
       <w:r>
         <w:rPr>
           <w:rFonts w:eastAsiaTheme="minorEastAsia"/>
@@ -5567,12 +5961,14 @@
         </w:rPr>
         <w:t>Am</w:t>
       </w:r>
+      <w:proofErr w:type="spellEnd"/>
       <w:r>
         <w:rPr>
           <w:rFonts w:eastAsiaTheme="minorEastAsia"/>
         </w:rPr>
         <w:t xml:space="preserve"> and </w:t>
       </w:r>
+      <w:proofErr w:type="spellStart"/>
       <w:r>
         <w:rPr>
           <w:rFonts w:eastAsiaTheme="minorEastAsia"/>
@@ -5590,11 +5986,12 @@
         </w:rPr>
         <w:t>VA</w:t>
       </w:r>
-      <w:r>
-        <w:rPr>
-          <w:rFonts w:eastAsiaTheme="minorEastAsia"/>
-        </w:rPr>
-        <w:t xml:space="preserve"> simultaneously because they are multiplied together in the equation for </w:t>
+      <w:proofErr w:type="spellEnd"/>
+      <w:r>
+        <w:rPr>
+          <w:rFonts w:eastAsiaTheme="minorEastAsia"/>
+        </w:rPr>
+        <w:t xml:space="preserve"> simultaneously because they are multiplied together to obtain </w:t>
       </w:r>
       <w:r>
         <w:rPr>
@@ -5611,13 +6008,33 @@
           <w:iCs/>
           <w:vertAlign w:val="subscript"/>
         </w:rPr>
-        <w:t>A</w:t>
-      </w:r>
-      <w:r>
-        <w:rPr>
-          <w:rFonts w:eastAsiaTheme="minorEastAsia"/>
-        </w:rPr>
-        <w:t xml:space="preserve"> and are highly correlated with each other. Although </w:t>
+        <w:t>V</w:t>
+      </w:r>
+      <w:r>
+        <w:rPr>
+          <w:rFonts w:eastAsiaTheme="minorEastAsia"/>
+        </w:rPr>
+        <w:t xml:space="preserve"> and their individual contributions to the growth and egg buffer depletion </w:t>
+      </w:r>
+      <w:proofErr w:type="spellStart"/>
+      <w:r>
+        <w:rPr>
+          <w:rFonts w:eastAsiaTheme="minorEastAsia"/>
+        </w:rPr>
+        <w:t>can not</w:t>
+      </w:r>
+      <w:proofErr w:type="spellEnd"/>
+      <w:r>
+        <w:rPr>
+          <w:rFonts w:eastAsiaTheme="minorEastAsia"/>
+        </w:rPr>
+        <w:t xml:space="preserve"> be fully separated. </w:t>
+      </w:r>
+      <w:r>
+        <w:rPr>
+          <w:rFonts w:eastAsiaTheme="minorEastAsia"/>
+        </w:rPr>
+        <w:t xml:space="preserve">Although </w:t>
       </w:r>
       <w:r>
         <w:rPr>
@@ -5665,14 +6082,14 @@
         <w:rPr>
           <w:rFonts w:eastAsiaTheme="minorEastAsia"/>
         </w:rPr>
-        <w:t xml:space="preserve"> across all experiments. We compared the AIC between each model to determine which </w:t>
+        <w:t xml:space="preserve"> across all experiments. We compared the AIC between each model to determine which combination of parameters best fit the data while also meeting </w:t>
       </w:r>
       <w:r>
         <w:rPr>
           <w:rFonts w:eastAsiaTheme="minorEastAsia"/>
         </w:rPr>
         <w:lastRenderedPageBreak/>
-        <w:t xml:space="preserve">combination of parameters best fit the data while also meeting criterion 2 and, therefore, which DEB processes best explain the hypoxia effects observed in experiments (Table 4). </w:t>
+        <w:t xml:space="preserve">criterion 2 and, therefore, which DEB processes best explain the hypoxia effects observed in experiments (Table 4). </w:t>
       </w:r>
     </w:p>
     <w:p>
@@ -5884,7 +6301,21 @@
         <w:rPr>
           <w:rFonts w:eastAsiaTheme="minorEastAsia"/>
         </w:rPr>
-        <w:t xml:space="preserve">Summary of impacts of altering each DEBkiss parameter on predicted data for total length, time to hatching (egg buffer mass = 0), and survival over time. We used this information to choose which parameters to which to apply hypoxia-based correction factors by identifying those that best meet our requirement of accounting for hypoxia effects on all three </w:t>
+        <w:t xml:space="preserve">Summary of impacts of altering each </w:t>
+      </w:r>
+      <w:proofErr w:type="spellStart"/>
+      <w:r>
+        <w:rPr>
+          <w:rFonts w:eastAsiaTheme="minorEastAsia"/>
+        </w:rPr>
+        <w:t>DEBkiss</w:t>
+      </w:r>
+      <w:proofErr w:type="spellEnd"/>
+      <w:r>
+        <w:rPr>
+          <w:rFonts w:eastAsiaTheme="minorEastAsia"/>
+        </w:rPr>
+        <w:t xml:space="preserve"> parameter on predicted data for total length, time to hatching (egg buffer mass = 0), and survival over time. We used this information to choose which parameters to which to apply hypoxia-based correction factors by identifying those that best meet our requirement of accounting for hypoxia effects on all three </w:t>
       </w:r>
       <w:r>
         <w:rPr>
@@ -5896,7 +6327,21 @@
         <w:rPr>
           <w:rFonts w:eastAsiaTheme="minorEastAsia"/>
         </w:rPr>
-        <w:t xml:space="preserve">. The last column indicates whether the effect of changing the parameter matches the overall patterns observed in the data (i.e. an increase or decrease in at least one </w:t>
+        <w:t>. The last column indicates whether the effect of changing the parameter matches the overall patterns observed in the data (</w:t>
+      </w:r>
+      <w:proofErr w:type="gramStart"/>
+      <w:r>
+        <w:rPr>
+          <w:rFonts w:eastAsiaTheme="minorEastAsia"/>
+        </w:rPr>
+        <w:t>i.e.</w:t>
+      </w:r>
+      <w:proofErr w:type="gramEnd"/>
+      <w:r>
+        <w:rPr>
+          <w:rFonts w:eastAsiaTheme="minorEastAsia"/>
+        </w:rPr>
+        <w:t xml:space="preserve"> an increase or decrease in at least one </w:t>
       </w:r>
       <w:r>
         <w:rPr>
@@ -6114,6 +6559,7 @@
                 <w:rFonts w:eastAsiaTheme="minorEastAsia"/>
               </w:rPr>
             </w:pPr>
+            <w:proofErr w:type="spellStart"/>
             <w:r>
               <w:rPr>
                 <w:rFonts w:eastAsiaTheme="minorEastAsia"/>
@@ -6140,6 +6586,7 @@
               </w:rPr>
               <w:t>Am</w:t>
             </w:r>
+            <w:proofErr w:type="spellEnd"/>
             <w:r>
               <w:rPr>
                 <w:rFonts w:eastAsiaTheme="minorEastAsia"/>
@@ -6261,6 +6708,7 @@
                 <w:vertAlign w:val="subscript"/>
               </w:rPr>
             </w:pPr>
+            <w:proofErr w:type="spellStart"/>
             <w:r>
               <w:rPr>
                 <w:rFonts w:eastAsiaTheme="minorEastAsia"/>
@@ -6287,6 +6735,7 @@
               </w:rPr>
               <w:t>M</w:t>
             </w:r>
+            <w:proofErr w:type="spellEnd"/>
           </w:p>
         </w:tc>
         <w:tc>
@@ -6536,6 +6985,7 @@
                 <w:vertAlign w:val="subscript"/>
               </w:rPr>
             </w:pPr>
+            <w:proofErr w:type="spellStart"/>
             <w:r>
               <w:rPr>
                 <w:i/>
@@ -6551,6 +7001,7 @@
               </w:rPr>
               <w:t>Vp</w:t>
             </w:r>
+            <w:proofErr w:type="spellEnd"/>
           </w:p>
         </w:tc>
         <w:tc>
@@ -6667,6 +7118,7 @@
                 <w:rFonts w:eastAsiaTheme="minorEastAsia"/>
               </w:rPr>
             </w:pPr>
+            <w:proofErr w:type="spellStart"/>
             <w:r>
               <w:rPr>
                 <w:i/>
@@ -6682,6 +7134,7 @@
               </w:rPr>
               <w:t>AV</w:t>
             </w:r>
+            <w:proofErr w:type="spellEnd"/>
           </w:p>
         </w:tc>
         <w:tc>
@@ -6792,6 +7245,7 @@
                 <w:rFonts w:eastAsiaTheme="minorEastAsia"/>
               </w:rPr>
             </w:pPr>
+            <w:proofErr w:type="spellStart"/>
             <w:r>
               <w:rPr>
                 <w:i/>
@@ -6807,6 +7261,7 @@
               </w:rPr>
               <w:t>BA</w:t>
             </w:r>
+            <w:proofErr w:type="spellEnd"/>
           </w:p>
         </w:tc>
         <w:tc>
@@ -6918,6 +7373,7 @@
                 <w:iCs/>
               </w:rPr>
             </w:pPr>
+            <w:proofErr w:type="spellStart"/>
             <w:r>
               <w:rPr>
                 <w:i/>
@@ -6933,6 +7389,7 @@
               </w:rPr>
               <w:t>VA</w:t>
             </w:r>
+            <w:proofErr w:type="spellEnd"/>
           </w:p>
         </w:tc>
         <w:tc>
@@ -7284,6 +7741,7 @@
                 <w:iCs/>
               </w:rPr>
             </w:pPr>
+            <w:proofErr w:type="spellStart"/>
             <w:r>
               <w:rPr>
                 <w:rFonts w:cs="Times New Roman"/>
@@ -7301,6 +7759,7 @@
               </w:rPr>
               <w:t>B</w:t>
             </w:r>
+            <w:proofErr w:type="spellEnd"/>
           </w:p>
         </w:tc>
         <w:tc>
@@ -7413,6 +7872,7 @@
                 <w:iCs/>
               </w:rPr>
             </w:pPr>
+            <w:proofErr w:type="spellStart"/>
             <w:r>
               <w:rPr>
                 <w:rFonts w:cs="Times New Roman"/>
@@ -7430,6 +7890,7 @@
               </w:rPr>
               <w:t>f</w:t>
             </w:r>
+            <w:proofErr w:type="spellEnd"/>
           </w:p>
         </w:tc>
         <w:tc>
@@ -7548,6 +8009,7 @@
                 <w:iCs/>
               </w:rPr>
             </w:pPr>
+            <w:proofErr w:type="spellStart"/>
             <w:r>
               <w:rPr>
                 <w:rFonts w:cs="Times New Roman"/>
@@ -7565,6 +8027,7 @@
               </w:rPr>
               <w:t>emb</w:t>
             </w:r>
+            <w:proofErr w:type="spellEnd"/>
           </w:p>
         </w:tc>
         <w:tc>
@@ -7677,6 +8140,7 @@
                 <w:iCs/>
               </w:rPr>
             </w:pPr>
+            <w:proofErr w:type="spellStart"/>
             <w:r>
               <w:rPr>
                 <w:rFonts w:cs="Times New Roman"/>
@@ -7694,6 +8158,7 @@
               </w:rPr>
               <w:t>lar</w:t>
             </w:r>
+            <w:proofErr w:type="spellEnd"/>
           </w:p>
         </w:tc>
         <w:tc>
@@ -7890,6 +8355,7 @@
         </w:rPr>
         <w:t>Predicted values of total length, egg buffer mass, and survival over time for each parameter’s base model value and two levels representing hypoxia effects on the parameter. These plots use assimilation (</w:t>
       </w:r>
+      <w:proofErr w:type="spellStart"/>
       <w:r>
         <w:rPr>
           <w:rFonts w:eastAsiaTheme="minorEastAsia"/>
@@ -7916,12 +8382,14 @@
         </w:rPr>
         <w:t>Am</w:t>
       </w:r>
+      <w:proofErr w:type="spellEnd"/>
       <w:r>
         <w:rPr>
           <w:rFonts w:eastAsiaTheme="minorEastAsia"/>
         </w:rPr>
         <w:t>), maintenance (</w:t>
       </w:r>
+      <w:proofErr w:type="spellStart"/>
       <w:r>
         <w:rPr>
           <w:rFonts w:eastAsiaTheme="minorEastAsia"/>
@@ -7948,12 +8416,14 @@
         </w:rPr>
         <w:t>M</w:t>
       </w:r>
+      <w:proofErr w:type="spellEnd"/>
       <w:r>
         <w:rPr>
           <w:rFonts w:eastAsiaTheme="minorEastAsia"/>
         </w:rPr>
         <w:t>), and combined embryo and post-hatch mortality rates (</w:t>
       </w:r>
+      <w:proofErr w:type="spellStart"/>
       <w:r>
         <w:rPr>
           <w:rFonts w:eastAsiaTheme="minorEastAsia" w:cs="Times New Roman"/>
@@ -7971,6 +8441,7 @@
         </w:rPr>
         <w:t>emb</w:t>
       </w:r>
+      <w:proofErr w:type="spellEnd"/>
       <w:r>
         <w:rPr>
           <w:rFonts w:eastAsiaTheme="minorEastAsia"/>
@@ -7985,6 +8456,7 @@
         </w:rPr>
         <w:t xml:space="preserve">and </w:t>
       </w:r>
+      <w:proofErr w:type="spellStart"/>
       <w:r>
         <w:rPr>
           <w:rFonts w:eastAsiaTheme="minorEastAsia" w:cs="Times New Roman"/>
@@ -8002,11 +8474,26 @@
         </w:rPr>
         <w:t>lar</w:t>
       </w:r>
-      <w:r>
-        <w:rPr>
-          <w:rFonts w:eastAsiaTheme="minorEastAsia"/>
-        </w:rPr>
-        <w:t xml:space="preserve">) as examples to show how we selected DEBkiss parameters that would influence at least one of the </w:t>
+      <w:proofErr w:type="spellEnd"/>
+      <w:r>
+        <w:rPr>
+          <w:rFonts w:eastAsiaTheme="minorEastAsia"/>
+        </w:rPr>
+        <w:t xml:space="preserve">) as examples to show how we selected </w:t>
+      </w:r>
+      <w:proofErr w:type="spellStart"/>
+      <w:r>
+        <w:rPr>
+          <w:rFonts w:eastAsiaTheme="minorEastAsia"/>
+        </w:rPr>
+        <w:t>DEBkiss</w:t>
+      </w:r>
+      <w:proofErr w:type="spellEnd"/>
+      <w:r>
+        <w:rPr>
+          <w:rFonts w:eastAsiaTheme="minorEastAsia"/>
+        </w:rPr>
+        <w:t xml:space="preserve"> parameters that would influence at least one of the </w:t>
       </w:r>
       <w:r>
         <w:rPr>
@@ -8020,6 +8507,7 @@
         </w:rPr>
         <w:t xml:space="preserve"> that was impacted by hypoxia in experiments. Reducing </w:t>
       </w:r>
+      <w:proofErr w:type="spellStart"/>
       <w:r>
         <w:rPr>
           <w:rFonts w:eastAsiaTheme="minorEastAsia"/>
@@ -8037,6 +8525,7 @@
         </w:rPr>
         <w:t>VA</w:t>
       </w:r>
+      <w:proofErr w:type="spellEnd"/>
       <w:r>
         <w:rPr>
           <w:rFonts w:eastAsiaTheme="minorEastAsia"/>
@@ -8051,6 +8540,7 @@
         </w:rPr>
         <w:t xml:space="preserve">with hypoxia affects the response variables similarly to </w:t>
       </w:r>
+      <w:proofErr w:type="spellStart"/>
       <w:r>
         <w:rPr>
           <w:rFonts w:eastAsiaTheme="minorEastAsia"/>
@@ -8077,6 +8567,7 @@
         </w:rPr>
         <w:t>Am</w:t>
       </w:r>
+      <w:proofErr w:type="spellEnd"/>
       <w:r>
         <w:rPr>
           <w:rFonts w:eastAsiaTheme="minorEastAsia"/>
@@ -8170,6 +8661,7 @@
         <w:tab/>
         <w:t xml:space="preserve">We obtained realistic fits to all datasets. The only exception is late-life survival, for which the mortality was too high beyond the larval stage but could not be better fit due to lack of full-life survival data. However, this did not impair our ability to model the effects of hypoxia on early life survival. Estimating </w:t>
       </w:r>
+      <w:proofErr w:type="spellStart"/>
       <w:r>
         <w:rPr>
           <w:i/>
@@ -8185,6 +8677,7 @@
         </w:rPr>
         <w:t>VA</w:t>
       </w:r>
+      <w:proofErr w:type="spellEnd"/>
       <w:r>
         <w:rPr>
           <w:i/>
@@ -8234,6 +8727,7 @@
       <w:r>
         <w:t xml:space="preserve"> early life stages had correction factors applied to </w:t>
       </w:r>
+      <w:proofErr w:type="spellStart"/>
       <w:r>
         <w:rPr>
           <w:i/>
@@ -8249,9 +8743,11 @@
         </w:rPr>
         <w:t>VA</w:t>
       </w:r>
+      <w:proofErr w:type="spellEnd"/>
       <w:r>
         <w:t xml:space="preserve">, </w:t>
       </w:r>
+      <w:proofErr w:type="spellStart"/>
       <w:r>
         <w:rPr>
           <w:rFonts w:cs="Times New Roman"/>
@@ -8268,9 +8764,11 @@
         </w:rPr>
         <w:t>emb</w:t>
       </w:r>
+      <w:proofErr w:type="spellEnd"/>
       <w:r>
         <w:t xml:space="preserve">, and </w:t>
       </w:r>
+      <w:proofErr w:type="spellStart"/>
       <w:r>
         <w:rPr>
           <w:rFonts w:cs="Times New Roman"/>
@@ -8287,9 +8785,11 @@
         </w:rPr>
         <w:t>lar</w:t>
       </w:r>
+      <w:proofErr w:type="spellEnd"/>
       <w:r>
         <w:t xml:space="preserve">. This model met the initial criteria of affecting all three state variables (total length, egg buffer mass, and survival) in the same direction as hypoxia affected them in experimental data. It also had a lower AIC than other models that met the initial criteria, with an AIC of 584.48. Adding a correction factor to </w:t>
       </w:r>
+      <w:proofErr w:type="spellStart"/>
       <w:r>
         <w:rPr>
           <w:i/>
@@ -8313,6 +8813,7 @@
         </w:rPr>
         <w:t>M</w:t>
       </w:r>
+      <w:proofErr w:type="spellEnd"/>
       <w:r>
         <w:t xml:space="preserve"> in addition to these three parameters reduced AIC negligibly to 584.38 so it was not considered to have improved the fit, and thus not beneficial enough to justify the added complexity. The estimated </w:t>
       </w:r>
@@ -8326,6 +8827,7 @@
       <w:r>
         <w:t xml:space="preserve"> values and AIC for each version of the model are listed in Table 4. The values of </w:t>
       </w:r>
+      <w:proofErr w:type="spellStart"/>
       <w:r>
         <w:rPr>
           <w:i/>
@@ -8341,9 +8843,11 @@
         </w:rPr>
         <w:t>VA</w:t>
       </w:r>
+      <w:proofErr w:type="spellEnd"/>
       <w:r>
         <w:t xml:space="preserve">, </w:t>
       </w:r>
+      <w:proofErr w:type="spellStart"/>
       <w:r>
         <w:rPr>
           <w:rFonts w:cs="Times New Roman"/>
@@ -8360,9 +8864,11 @@
         </w:rPr>
         <w:t>emb</w:t>
       </w:r>
+      <w:proofErr w:type="spellEnd"/>
       <w:r>
         <w:t xml:space="preserve">, and </w:t>
       </w:r>
+      <w:proofErr w:type="spellStart"/>
       <w:r>
         <w:rPr>
           <w:rFonts w:cs="Times New Roman"/>
@@ -8379,6 +8885,7 @@
         </w:rPr>
         <w:t>lar</w:t>
       </w:r>
+      <w:proofErr w:type="spellEnd"/>
       <w:r>
         <w:t xml:space="preserve"> when their respective correction factors are applied for each DO level are listed in Table 5. </w:t>
       </w:r>
@@ -8440,6 +8947,7 @@
                 <w:bCs/>
               </w:rPr>
             </w:pPr>
+            <w:bookmarkStart w:id="0" w:name="_Hlk130561193"/>
             <w:r>
               <w:rPr>
                 <w:b/>
@@ -8544,6 +9052,7 @@
                 <w:vertAlign w:val="subscript"/>
               </w:rPr>
             </w:pPr>
+            <w:proofErr w:type="spellStart"/>
             <w:r>
               <w:rPr>
                 <w:i/>
@@ -8567,6 +9076,7 @@
               </w:rPr>
               <w:t>Am</w:t>
             </w:r>
+            <w:proofErr w:type="spellEnd"/>
           </w:p>
         </w:tc>
         <w:tc>
@@ -8599,7 +9109,13 @@
               <w:pStyle w:val="TS"/>
             </w:pPr>
             <w:r>
-              <w:t>1.698 [1.694-2.880]</w:t>
+              <w:t>1.698 [1.694-2.</w:t>
+            </w:r>
+            <w:r>
+              <w:t>702</w:t>
+            </w:r>
+            <w:r>
+              <w:t>]</w:t>
             </w:r>
           </w:p>
         </w:tc>
@@ -8612,7 +9128,10 @@
               <w:pStyle w:val="TS"/>
             </w:pPr>
             <w:r>
-              <w:t>600.21</w:t>
+              <w:t>600.</w:t>
+            </w:r>
+            <w:r>
+              <w:t>70</w:t>
             </w:r>
           </w:p>
         </w:tc>
@@ -8631,6 +9150,7 @@
                 <w:vertAlign w:val="subscript"/>
               </w:rPr>
             </w:pPr>
+            <w:proofErr w:type="spellStart"/>
             <w:r>
               <w:rPr>
                 <w:i/>
@@ -8646,6 +9166,7 @@
               </w:rPr>
               <w:t>VA</w:t>
             </w:r>
+            <w:proofErr w:type="spellEnd"/>
           </w:p>
         </w:tc>
         <w:tc>
@@ -8678,7 +9199,25 @@
               <w:pStyle w:val="TS"/>
             </w:pPr>
             <w:r>
-              <w:t>1.504 [1.196-3.972]</w:t>
+              <w:t>1.</w:t>
+            </w:r>
+            <w:r>
+              <w:t>475</w:t>
+            </w:r>
+            <w:r>
+              <w:t xml:space="preserve"> [1.19</w:t>
+            </w:r>
+            <w:r>
+              <w:t>7</w:t>
+            </w:r>
+            <w:r>
+              <w:t>-3.</w:t>
+            </w:r>
+            <w:r>
+              <w:t>205</w:t>
+            </w:r>
+            <w:r>
+              <w:t>]</w:t>
             </w:r>
           </w:p>
         </w:tc>
@@ -8691,7 +9230,10 @@
               <w:pStyle w:val="TS"/>
             </w:pPr>
             <w:r>
-              <w:t>601.96</w:t>
+              <w:t>60</w:t>
+            </w:r>
+            <w:r>
+              <w:t>2.35</w:t>
             </w:r>
           </w:p>
         </w:tc>
@@ -8710,6 +9252,7 @@
                 <w:vertAlign w:val="subscript"/>
               </w:rPr>
             </w:pPr>
+            <w:proofErr w:type="spellStart"/>
             <w:r>
               <w:rPr>
                 <w:i/>
@@ -8733,6 +9276,7 @@
               </w:rPr>
               <w:t>M</w:t>
             </w:r>
+            <w:proofErr w:type="spellEnd"/>
           </w:p>
         </w:tc>
         <w:tc>
@@ -8773,7 +9317,25 @@
               <w:pStyle w:val="TS"/>
             </w:pPr>
             <w:r>
-              <w:t>0.3634 [0.3040-0.4995]</w:t>
+              <w:t>0.36</w:t>
+            </w:r>
+            <w:r>
+              <w:t>46</w:t>
+            </w:r>
+            <w:r>
+              <w:t xml:space="preserve"> [0.30</w:t>
+            </w:r>
+            <w:r>
+              <w:t>16</w:t>
+            </w:r>
+            <w:r>
+              <w:t>-0.</w:t>
+            </w:r>
+            <w:r>
+              <w:t>5179</w:t>
+            </w:r>
+            <w:r>
+              <w:t>]</w:t>
             </w:r>
           </w:p>
         </w:tc>
@@ -8786,7 +9348,10 @@
               <w:pStyle w:val="TS"/>
             </w:pPr>
             <w:r>
-              <w:t>597.77</w:t>
+              <w:t>59</w:t>
+            </w:r>
+            <w:r>
+              <w:t>9.49</w:t>
             </w:r>
           </w:p>
         </w:tc>
@@ -8805,6 +9370,7 @@
                 <w:vertAlign w:val="subscript"/>
               </w:rPr>
             </w:pPr>
+            <w:proofErr w:type="spellStart"/>
             <w:r>
               <w:rPr>
                 <w:rFonts w:cs="Times New Roman"/>
@@ -8821,6 +9387,7 @@
               </w:rPr>
               <w:t>emb</w:t>
             </w:r>
+            <w:proofErr w:type="spellEnd"/>
           </w:p>
         </w:tc>
         <w:tc>
@@ -8874,7 +9441,10 @@
               <w:pStyle w:val="TS"/>
             </w:pPr>
             <w:r>
-              <w:t>584.59</w:t>
+              <w:t>58</w:t>
+            </w:r>
+            <w:r>
+              <w:t>5.73</w:t>
             </w:r>
           </w:p>
         </w:tc>
@@ -8891,6 +9461,7 @@
                 <w:vertAlign w:val="subscript"/>
               </w:rPr>
             </w:pPr>
+            <w:proofErr w:type="spellStart"/>
             <w:r>
               <w:rPr>
                 <w:rFonts w:cs="Times New Roman"/>
@@ -8908,6 +9479,7 @@
               </w:rPr>
               <w:t>lar</w:t>
             </w:r>
+            <w:proofErr w:type="spellEnd"/>
           </w:p>
         </w:tc>
         <w:tc>
@@ -8961,7 +9533,10 @@
               <w:pStyle w:val="TS"/>
             </w:pPr>
             <w:r>
-              <w:t>573.90</w:t>
+              <w:t>57</w:t>
+            </w:r>
+            <w:r>
+              <w:t>5.03</w:t>
             </w:r>
           </w:p>
         </w:tc>
@@ -8975,6 +9550,7 @@
             <w:pPr>
               <w:pStyle w:val="TS"/>
             </w:pPr>
+            <w:proofErr w:type="spellStart"/>
             <w:r>
               <w:rPr>
                 <w:i/>
@@ -8998,9 +9574,11 @@
               </w:rPr>
               <w:t>Am</w:t>
             </w:r>
+            <w:proofErr w:type="spellEnd"/>
             <w:r>
               <w:t xml:space="preserve"> + </w:t>
             </w:r>
+            <w:proofErr w:type="spellStart"/>
             <w:r>
               <w:rPr>
                 <w:i/>
@@ -9024,6 +9602,7 @@
               </w:rPr>
               <w:t>M</w:t>
             </w:r>
+            <w:proofErr w:type="spellEnd"/>
           </w:p>
         </w:tc>
         <w:tc>
@@ -9070,7 +9649,19 @@
               <w:pStyle w:val="TS"/>
             </w:pPr>
             <w:r>
-              <w:t>1.720 [1.716-2.867]</w:t>
+              <w:t>1.7</w:t>
+            </w:r>
+            <w:r>
+              <w:t>20</w:t>
+            </w:r>
+            <w:r>
+              <w:t xml:space="preserve"> [1.716-2.</w:t>
+            </w:r>
+            <w:r>
+              <w:t>686</w:t>
+            </w:r>
+            <w:r>
+              <w:t>]</w:t>
             </w:r>
           </w:p>
         </w:tc>
@@ -9083,7 +9674,10 @@
               <w:pStyle w:val="TS"/>
             </w:pPr>
             <w:r>
-              <w:t>600.14</w:t>
+              <w:t>600.</w:t>
+            </w:r>
+            <w:r>
+              <w:t>62</w:t>
             </w:r>
           </w:p>
         </w:tc>
@@ -9101,6 +9695,7 @@
                 <w:iCs/>
               </w:rPr>
             </w:pPr>
+            <w:proofErr w:type="spellStart"/>
             <w:r>
               <w:rPr>
                 <w:i/>
@@ -9116,6 +9711,7 @@
               </w:rPr>
               <w:t>VA</w:t>
             </w:r>
+            <w:proofErr w:type="spellEnd"/>
             <w:r>
               <w:rPr>
                 <w:i/>
@@ -9126,6 +9722,7 @@
             <w:r>
               <w:t xml:space="preserve">+ </w:t>
             </w:r>
+            <w:proofErr w:type="spellStart"/>
             <w:r>
               <w:rPr>
                 <w:i/>
@@ -9149,6 +9746,7 @@
               </w:rPr>
               <w:t>M</w:t>
             </w:r>
+            <w:proofErr w:type="spellEnd"/>
           </w:p>
         </w:tc>
         <w:tc>
@@ -9195,7 +9793,25 @@
               <w:pStyle w:val="TS"/>
             </w:pPr>
             <w:r>
-              <w:t>1.497 [1.214-3.795]</w:t>
+              <w:t>1.4</w:t>
+            </w:r>
+            <w:r>
+              <w:t>68</w:t>
+            </w:r>
+            <w:r>
+              <w:t xml:space="preserve"> [1.21</w:t>
+            </w:r>
+            <w:r>
+              <w:t>5</w:t>
+            </w:r>
+            <w:r>
+              <w:t>-3.</w:t>
+            </w:r>
+            <w:r>
+              <w:t>075</w:t>
+            </w:r>
+            <w:r>
+              <w:t>]</w:t>
             </w:r>
           </w:p>
         </w:tc>
@@ -9208,7 +9824,10 @@
               <w:pStyle w:val="TS"/>
             </w:pPr>
             <w:r>
-              <w:t>601.84</w:t>
+              <w:t>60</w:t>
+            </w:r>
+            <w:r>
+              <w:t>2.20</w:t>
             </w:r>
           </w:p>
         </w:tc>
@@ -9222,6 +9841,7 @@
             <w:pPr>
               <w:pStyle w:val="TS"/>
             </w:pPr>
+            <w:proofErr w:type="spellStart"/>
             <w:r>
               <w:rPr>
                 <w:i/>
@@ -9245,9 +9865,11 @@
               </w:rPr>
               <w:t>M</w:t>
             </w:r>
+            <w:proofErr w:type="spellEnd"/>
             <w:r>
               <w:t xml:space="preserve"> + </w:t>
             </w:r>
+            <w:proofErr w:type="spellStart"/>
             <w:r>
               <w:rPr>
                 <w:rFonts w:cs="Times New Roman"/>
@@ -9264,6 +9886,7 @@
               </w:rPr>
               <w:t>emb</w:t>
             </w:r>
+            <w:proofErr w:type="spellEnd"/>
           </w:p>
         </w:tc>
         <w:tc>
@@ -9318,7 +9941,25 @@
               <w:pStyle w:val="TS"/>
             </w:pPr>
             <w:r>
-              <w:t>0.5066 [0.3686-0.8370]</w:t>
+              <w:t>0.5</w:t>
+            </w:r>
+            <w:r>
+              <w:t>200</w:t>
+            </w:r>
+            <w:r>
+              <w:t xml:space="preserve"> [0.3</w:t>
+            </w:r>
+            <w:r>
+              <w:t>740</w:t>
+            </w:r>
+            <w:r>
+              <w:t>-0.8</w:t>
+            </w:r>
+            <w:r>
+              <w:t>511</w:t>
+            </w:r>
+            <w:r>
+              <w:t>]</w:t>
             </w:r>
           </w:p>
         </w:tc>
@@ -9331,7 +9972,10 @@
               <w:pStyle w:val="TS"/>
             </w:pPr>
             <w:r>
-              <w:t>581.55</w:t>
+              <w:t>58</w:t>
+            </w:r>
+            <w:r>
+              <w:t>2.80</w:t>
             </w:r>
           </w:p>
         </w:tc>
@@ -9349,6 +9993,7 @@
                 <w:iCs/>
               </w:rPr>
             </w:pPr>
+            <w:proofErr w:type="spellStart"/>
             <w:r>
               <w:rPr>
                 <w:i/>
@@ -9372,6 +10017,7 @@
               </w:rPr>
               <w:t>Am</w:t>
             </w:r>
+            <w:proofErr w:type="spellEnd"/>
             <w:r>
               <w:t xml:space="preserve"> +</w:t>
             </w:r>
@@ -9381,7 +10027,16 @@
                 <w:i/>
                 <w:iCs/>
               </w:rPr>
-              <w:t xml:space="preserve"> μ</w:t>
+              <w:t xml:space="preserve"> </w:t>
+            </w:r>
+            <w:proofErr w:type="spellStart"/>
+            <w:r>
+              <w:rPr>
+                <w:rFonts w:cs="Times New Roman"/>
+                <w:i/>
+                <w:iCs/>
+              </w:rPr>
+              <w:t>μ</w:t>
             </w:r>
             <w:r>
               <w:rPr>
@@ -9391,6 +10046,7 @@
               </w:rPr>
               <w:t>emb</w:t>
             </w:r>
+            <w:proofErr w:type="spellEnd"/>
           </w:p>
         </w:tc>
         <w:tc>
@@ -9437,7 +10093,13 @@
               <w:pStyle w:val="TS"/>
             </w:pPr>
             <w:r>
-              <w:t>1.698 [1.694-2.058]</w:t>
+              <w:t>1.698 [1.694-2.0</w:t>
+            </w:r>
+            <w:r>
+              <w:t>41</w:t>
+            </w:r>
+            <w:r>
+              <w:t>]</w:t>
             </w:r>
           </w:p>
         </w:tc>
@@ -9450,7 +10112,10 @@
               <w:pStyle w:val="TS"/>
             </w:pPr>
             <w:r>
-              <w:t>589.78</w:t>
+              <w:t>5</w:t>
+            </w:r>
+            <w:r>
+              <w:t>90.27</w:t>
             </w:r>
           </w:p>
         </w:tc>
@@ -9468,6 +10133,7 @@
                 <w:iCs/>
               </w:rPr>
             </w:pPr>
+            <w:proofErr w:type="spellStart"/>
             <w:r>
               <w:rPr>
                 <w:i/>
@@ -9483,6 +10149,7 @@
               </w:rPr>
               <w:t>VA</w:t>
             </w:r>
+            <w:proofErr w:type="spellEnd"/>
             <w:r>
               <w:rPr>
                 <w:i/>
@@ -9499,7 +10166,16 @@
                 <w:i/>
                 <w:iCs/>
               </w:rPr>
-              <w:t xml:space="preserve"> μ</w:t>
+              <w:t xml:space="preserve"> </w:t>
+            </w:r>
+            <w:proofErr w:type="spellStart"/>
+            <w:r>
+              <w:rPr>
+                <w:rFonts w:cs="Times New Roman"/>
+                <w:i/>
+                <w:iCs/>
+              </w:rPr>
+              <w:t>μ</w:t>
             </w:r>
             <w:r>
               <w:rPr>
@@ -9509,6 +10185,7 @@
               </w:rPr>
               <w:t>emb</w:t>
             </w:r>
+            <w:proofErr w:type="spellEnd"/>
           </w:p>
         </w:tc>
         <w:tc>
@@ -9555,7 +10232,19 @@
               <w:pStyle w:val="TS"/>
             </w:pPr>
             <w:r>
-              <w:t>1.318 [1.198-1.805]</w:t>
+              <w:t>1.3</w:t>
+            </w:r>
+            <w:r>
+              <w:t>08</w:t>
+            </w:r>
+            <w:r>
+              <w:t xml:space="preserve"> [1.198-1.</w:t>
+            </w:r>
+            <w:r>
+              <w:t>777</w:t>
+            </w:r>
+            <w:r>
+              <w:t>]</w:t>
             </w:r>
           </w:p>
         </w:tc>
@@ -9568,7 +10257,10 @@
               <w:pStyle w:val="TS"/>
             </w:pPr>
             <w:r>
-              <w:t>588.99</w:t>
+              <w:t>58</w:t>
+            </w:r>
+            <w:r>
+              <w:t>9.26</w:t>
             </w:r>
           </w:p>
         </w:tc>
@@ -9587,6 +10279,7 @@
                 <w:vertAlign w:val="subscript"/>
               </w:rPr>
             </w:pPr>
+            <w:proofErr w:type="spellStart"/>
             <w:r>
               <w:rPr>
                 <w:i/>
@@ -9610,9 +10303,11 @@
               </w:rPr>
               <w:t>M</w:t>
             </w:r>
+            <w:proofErr w:type="spellEnd"/>
             <w:r>
               <w:t xml:space="preserve"> + </w:t>
             </w:r>
+            <w:proofErr w:type="spellStart"/>
             <w:r>
               <w:rPr>
                 <w:rFonts w:cs="Times New Roman"/>
@@ -9630,6 +10325,7 @@
               </w:rPr>
               <w:t>lar</w:t>
             </w:r>
+            <w:proofErr w:type="spellEnd"/>
           </w:p>
         </w:tc>
         <w:tc>
@@ -9684,7 +10380,25 @@
               <w:pStyle w:val="TS"/>
             </w:pPr>
             <w:r>
-              <w:t>0.3543 [0.3012-0.4429]</w:t>
+              <w:t>0.354</w:t>
+            </w:r>
+            <w:r>
+              <w:t>1</w:t>
+            </w:r>
+            <w:r>
+              <w:t xml:space="preserve"> [0.</w:t>
+            </w:r>
+            <w:r>
+              <w:t>2988</w:t>
+            </w:r>
+            <w:r>
+              <w:t>-0.</w:t>
+            </w:r>
+            <w:r>
+              <w:t>4479</w:t>
+            </w:r>
+            <w:r>
+              <w:t>]</w:t>
             </w:r>
           </w:p>
         </w:tc>
@@ -9697,7 +10411,10 @@
               <w:pStyle w:val="TS"/>
             </w:pPr>
             <w:r>
-              <w:t>566.37</w:t>
+              <w:t>56</w:t>
+            </w:r>
+            <w:r>
+              <w:t>8.10</w:t>
             </w:r>
           </w:p>
         </w:tc>
@@ -9715,6 +10432,7 @@
                 <w:iCs/>
               </w:rPr>
             </w:pPr>
+            <w:proofErr w:type="spellStart"/>
             <w:r>
               <w:rPr>
                 <w:i/>
@@ -9738,6 +10456,7 @@
               </w:rPr>
               <w:t>Am</w:t>
             </w:r>
+            <w:proofErr w:type="spellEnd"/>
             <w:r>
               <w:t xml:space="preserve"> +</w:t>
             </w:r>
@@ -9747,7 +10466,16 @@
                 <w:i/>
                 <w:iCs/>
               </w:rPr>
-              <w:t xml:space="preserve"> μ</w:t>
+              <w:t xml:space="preserve"> </w:t>
+            </w:r>
+            <w:proofErr w:type="spellStart"/>
+            <w:r>
+              <w:rPr>
+                <w:rFonts w:cs="Times New Roman"/>
+                <w:i/>
+                <w:iCs/>
+              </w:rPr>
+              <w:t>μ</w:t>
             </w:r>
             <w:r>
               <w:rPr>
@@ -9757,6 +10485,7 @@
               </w:rPr>
               <w:t>lar</w:t>
             </w:r>
+            <w:proofErr w:type="spellEnd"/>
           </w:p>
         </w:tc>
         <w:tc>
@@ -9803,7 +10532,13 @@
               <w:pStyle w:val="TS"/>
             </w:pPr>
             <w:r>
-              <w:t>1.698 [1.694-2.294]</w:t>
+              <w:t>1.698 [1.694-2.</w:t>
+            </w:r>
+            <w:r>
+              <w:t>253</w:t>
+            </w:r>
+            <w:r>
+              <w:t>]</w:t>
             </w:r>
           </w:p>
         </w:tc>
@@ -9816,7 +10551,10 @@
               <w:pStyle w:val="TS"/>
             </w:pPr>
             <w:r>
-              <w:t>594.93</w:t>
+              <w:t>59</w:t>
+            </w:r>
+            <w:r>
+              <w:t>5.42</w:t>
             </w:r>
           </w:p>
         </w:tc>
@@ -9834,6 +10572,7 @@
                 <w:iCs/>
               </w:rPr>
             </w:pPr>
+            <w:proofErr w:type="spellStart"/>
             <w:r>
               <w:rPr>
                 <w:i/>
@@ -9849,6 +10588,7 @@
               </w:rPr>
               <w:t>VA</w:t>
             </w:r>
+            <w:proofErr w:type="spellEnd"/>
             <w:r>
               <w:rPr>
                 <w:i/>
@@ -9865,7 +10605,16 @@
                 <w:i/>
                 <w:iCs/>
               </w:rPr>
-              <w:t xml:space="preserve"> μ</w:t>
+              <w:t xml:space="preserve"> </w:t>
+            </w:r>
+            <w:proofErr w:type="spellStart"/>
+            <w:r>
+              <w:rPr>
+                <w:rFonts w:cs="Times New Roman"/>
+                <w:i/>
+                <w:iCs/>
+              </w:rPr>
+              <w:t>μ</w:t>
             </w:r>
             <w:r>
               <w:rPr>
@@ -9875,6 +10624,7 @@
               </w:rPr>
               <w:t>lar</w:t>
             </w:r>
+            <w:proofErr w:type="spellEnd"/>
           </w:p>
         </w:tc>
         <w:tc>
@@ -9921,7 +10671,19 @@
               <w:pStyle w:val="TS"/>
             </w:pPr>
             <w:r>
-              <w:t>1.356 [1.195-2.040]</w:t>
+              <w:t>1.3</w:t>
+            </w:r>
+            <w:r>
+              <w:t>40</w:t>
+            </w:r>
+            <w:r>
+              <w:t xml:space="preserve"> [1.195-</w:t>
+            </w:r>
+            <w:r>
+              <w:t>1.981</w:t>
+            </w:r>
+            <w:r>
+              <w:t>]</w:t>
             </w:r>
           </w:p>
         </w:tc>
@@ -9934,7 +10696,10 @@
               <w:pStyle w:val="TS"/>
             </w:pPr>
             <w:r>
-              <w:t>594.34</w:t>
+              <w:t>594.</w:t>
+            </w:r>
+            <w:r>
+              <w:t>64</w:t>
             </w:r>
           </w:p>
         </w:tc>
@@ -9952,6 +10717,7 @@
                 <w:iCs/>
               </w:rPr>
             </w:pPr>
+            <w:proofErr w:type="spellStart"/>
             <w:r>
               <w:rPr>
                 <w:rFonts w:cs="Times New Roman"/>
@@ -9968,9 +10734,11 @@
               </w:rPr>
               <w:t>emb</w:t>
             </w:r>
+            <w:proofErr w:type="spellEnd"/>
             <w:r>
               <w:t xml:space="preserve"> + </w:t>
             </w:r>
+            <w:proofErr w:type="spellStart"/>
             <w:r>
               <w:rPr>
                 <w:rFonts w:cs="Times New Roman"/>
@@ -9988,6 +10756,7 @@
               </w:rPr>
               <w:t>lar</w:t>
             </w:r>
+            <w:proofErr w:type="spellEnd"/>
           </w:p>
         </w:tc>
         <w:tc>
@@ -10046,7 +10815,13 @@
               <w:pStyle w:val="TS"/>
             </w:pPr>
             <w:r>
-              <w:t>0.7660 [0.5434-1.145]</w:t>
+              <w:t>0.76</w:t>
+            </w:r>
+            <w:r>
+              <w:t>59</w:t>
+            </w:r>
+            <w:r>
+              <w:t xml:space="preserve"> [0.5434-1.145]</w:t>
             </w:r>
           </w:p>
         </w:tc>
@@ -10059,7 +10834,10 @@
               <w:pStyle w:val="TS"/>
             </w:pPr>
             <w:r>
-              <w:t>578.94</w:t>
+              <w:t>5</w:t>
+            </w:r>
+            <w:r>
+              <w:t>80.08</w:t>
             </w:r>
           </w:p>
         </w:tc>
@@ -10073,6 +10851,7 @@
             <w:pPr>
               <w:pStyle w:val="TS"/>
             </w:pPr>
+            <w:proofErr w:type="spellStart"/>
             <w:r>
               <w:rPr>
                 <w:i/>
@@ -10096,6 +10875,7 @@
               </w:rPr>
               <w:t>Am</w:t>
             </w:r>
+            <w:proofErr w:type="spellEnd"/>
             <w:r>
               <w:t xml:space="preserve"> +</w:t>
             </w:r>
@@ -10105,7 +10885,16 @@
                 <w:i/>
                 <w:iCs/>
               </w:rPr>
-              <w:t xml:space="preserve"> μ</w:t>
+              <w:t xml:space="preserve"> </w:t>
+            </w:r>
+            <w:proofErr w:type="spellStart"/>
+            <w:r>
+              <w:rPr>
+                <w:rFonts w:cs="Times New Roman"/>
+                <w:i/>
+                <w:iCs/>
+              </w:rPr>
+              <w:t>μ</w:t>
             </w:r>
             <w:r>
               <w:rPr>
@@ -10115,9 +10904,11 @@
               </w:rPr>
               <w:t>emb</w:t>
             </w:r>
+            <w:proofErr w:type="spellEnd"/>
             <w:r>
               <w:t xml:space="preserve"> + </w:t>
             </w:r>
+            <w:proofErr w:type="spellStart"/>
             <w:r>
               <w:rPr>
                 <w:rFonts w:cs="Times New Roman"/>
@@ -10135,6 +10926,7 @@
               </w:rPr>
               <w:t>lar</w:t>
             </w:r>
+            <w:proofErr w:type="spellEnd"/>
           </w:p>
         </w:tc>
         <w:tc>
@@ -10199,7 +10991,13 @@
               <w:pStyle w:val="TS"/>
             </w:pPr>
             <w:r>
-              <w:t>1.698 [1.694-2.037]</w:t>
+              <w:t>1.698 [1.694-2.0</w:t>
+            </w:r>
+            <w:r>
+              <w:t>23</w:t>
+            </w:r>
+            <w:r>
+              <w:t>]</w:t>
             </w:r>
           </w:p>
         </w:tc>
@@ -10212,7 +11010,10 @@
               <w:pStyle w:val="TS"/>
             </w:pPr>
             <w:r>
-              <w:t>586.23</w:t>
+              <w:t>586.</w:t>
+            </w:r>
+            <w:r>
+              <w:t>72</w:t>
             </w:r>
           </w:p>
         </w:tc>
@@ -10226,6 +11027,7 @@
             <w:pPr>
               <w:pStyle w:val="TS"/>
             </w:pPr>
+            <w:proofErr w:type="spellStart"/>
             <w:r>
               <w:rPr>
                 <w:i/>
@@ -10241,6 +11043,7 @@
               </w:rPr>
               <w:t>VA</w:t>
             </w:r>
+            <w:proofErr w:type="spellEnd"/>
             <w:r>
               <w:rPr>
                 <w:i/>
@@ -10257,7 +11060,16 @@
                 <w:i/>
                 <w:iCs/>
               </w:rPr>
-              <w:t xml:space="preserve"> μ</w:t>
+              <w:t xml:space="preserve"> </w:t>
+            </w:r>
+            <w:proofErr w:type="spellStart"/>
+            <w:r>
+              <w:rPr>
+                <w:rFonts w:cs="Times New Roman"/>
+                <w:i/>
+                <w:iCs/>
+              </w:rPr>
+              <w:t>μ</w:t>
             </w:r>
             <w:r>
               <w:rPr>
@@ -10267,9 +11079,11 @@
               </w:rPr>
               <w:t>emb</w:t>
             </w:r>
+            <w:proofErr w:type="spellEnd"/>
             <w:r>
               <w:t xml:space="preserve"> + </w:t>
             </w:r>
+            <w:proofErr w:type="spellStart"/>
             <w:r>
               <w:rPr>
                 <w:rFonts w:cs="Times New Roman"/>
@@ -10287,6 +11101,7 @@
               </w:rPr>
               <w:t>lar</w:t>
             </w:r>
+            <w:proofErr w:type="spellEnd"/>
           </w:p>
         </w:tc>
         <w:tc>
@@ -10351,7 +11166,28 @@
               <w:pStyle w:val="TS"/>
             </w:pPr>
             <w:r>
-              <w:t>1.326 [1.195-1.779]</w:t>
+              <w:t>1.3</w:t>
+            </w:r>
+            <w:r>
+              <w:t>1</w:t>
+            </w:r>
+            <w:r>
+              <w:t>5</w:t>
+            </w:r>
+            <w:r>
+              <w:t xml:space="preserve"> [1.19</w:t>
+            </w:r>
+            <w:r>
+              <w:t>6</w:t>
+            </w:r>
+            <w:r>
+              <w:t>1.7</w:t>
+            </w:r>
+            <w:r>
+              <w:t>56</w:t>
+            </w:r>
+            <w:r>
+              <w:t>]</w:t>
             </w:r>
           </w:p>
         </w:tc>
@@ -10364,7 +11200,10 @@
               <w:pStyle w:val="TS"/>
             </w:pPr>
             <w:r>
-              <w:t>584.48</w:t>
+              <w:t>584.</w:t>
+            </w:r>
+            <w:r>
+              <w:t>75</w:t>
             </w:r>
           </w:p>
         </w:tc>
@@ -10378,6 +11217,7 @@
             <w:pPr>
               <w:pStyle w:val="TS"/>
             </w:pPr>
+            <w:proofErr w:type="spellStart"/>
             <w:r>
               <w:rPr>
                 <w:i/>
@@ -10401,9 +11241,11 @@
               </w:rPr>
               <w:t>M</w:t>
             </w:r>
+            <w:proofErr w:type="spellEnd"/>
             <w:r>
               <w:t xml:space="preserve"> + </w:t>
             </w:r>
+            <w:proofErr w:type="spellStart"/>
             <w:r>
               <w:rPr>
                 <w:rFonts w:cs="Times New Roman"/>
@@ -10420,9 +11262,11 @@
               </w:rPr>
               <w:t>emb</w:t>
             </w:r>
+            <w:proofErr w:type="spellEnd"/>
             <w:r>
               <w:t xml:space="preserve"> + </w:t>
             </w:r>
+            <w:proofErr w:type="spellStart"/>
             <w:r>
               <w:rPr>
                 <w:rFonts w:cs="Times New Roman"/>
@@ -10440,6 +11284,7 @@
               </w:rPr>
               <w:t>lar</w:t>
             </w:r>
+            <w:proofErr w:type="spellEnd"/>
           </w:p>
         </w:tc>
         <w:tc>
@@ -10512,7 +11357,25 @@
               <w:pStyle w:val="TS"/>
             </w:pPr>
             <w:r>
-              <w:t>0.7091 [0.4752-1.086]</w:t>
+              <w:t>0.7</w:t>
+            </w:r>
+            <w:r>
+              <w:t>124</w:t>
+            </w:r>
+            <w:r>
+              <w:t xml:space="preserve"> [0.4</w:t>
+            </w:r>
+            <w:r>
+              <w:t>823</w:t>
+            </w:r>
+            <w:r>
+              <w:t>-1.08</w:t>
+            </w:r>
+            <w:r>
+              <w:t>7</w:t>
+            </w:r>
+            <w:r>
+              <w:t>]</w:t>
             </w:r>
           </w:p>
         </w:tc>
@@ -10525,7 +11388,10 @@
               <w:pStyle w:val="TS"/>
             </w:pPr>
             <w:r>
-              <w:t>577.74</w:t>
+              <w:t>57</w:t>
+            </w:r>
+            <w:r>
+              <w:t>8.79</w:t>
             </w:r>
           </w:p>
         </w:tc>
@@ -10543,6 +11409,7 @@
                 <w:iCs/>
               </w:rPr>
             </w:pPr>
+            <w:proofErr w:type="spellStart"/>
             <w:r>
               <w:rPr>
                 <w:i/>
@@ -10566,9 +11433,11 @@
               </w:rPr>
               <w:t>Am</w:t>
             </w:r>
+            <w:proofErr w:type="spellEnd"/>
             <w:r>
               <w:t xml:space="preserve"> + </w:t>
             </w:r>
+            <w:proofErr w:type="spellStart"/>
             <w:r>
               <w:rPr>
                 <w:i/>
@@ -10592,6 +11461,7 @@
               </w:rPr>
               <w:t>M</w:t>
             </w:r>
+            <w:proofErr w:type="spellEnd"/>
             <w:r>
               <w:t xml:space="preserve"> +</w:t>
             </w:r>
@@ -10601,7 +11471,16 @@
                 <w:i/>
                 <w:iCs/>
               </w:rPr>
-              <w:t xml:space="preserve"> μ</w:t>
+              <w:t xml:space="preserve"> </w:t>
+            </w:r>
+            <w:proofErr w:type="spellStart"/>
+            <w:r>
+              <w:rPr>
+                <w:rFonts w:cs="Times New Roman"/>
+                <w:i/>
+                <w:iCs/>
+              </w:rPr>
+              <w:t>μ</w:t>
             </w:r>
             <w:r>
               <w:rPr>
@@ -10611,9 +11490,11 @@
               </w:rPr>
               <w:t>emb</w:t>
             </w:r>
+            <w:proofErr w:type="spellEnd"/>
             <w:r>
               <w:t xml:space="preserve"> + </w:t>
             </w:r>
+            <w:proofErr w:type="spellStart"/>
             <w:r>
               <w:rPr>
                 <w:rFonts w:cs="Times New Roman"/>
@@ -10631,6 +11512,7 @@
               </w:rPr>
               <w:t>lar</w:t>
             </w:r>
+            <w:proofErr w:type="spellEnd"/>
           </w:p>
         </w:tc>
         <w:tc>
@@ -10713,7 +11595,13 @@
               <w:pStyle w:val="TS"/>
             </w:pPr>
             <w:r>
-              <w:t>1.720 [1.716-2.056]</w:t>
+              <w:t>1.720 [1.716-2.0</w:t>
+            </w:r>
+            <w:r>
+              <w:t>42</w:t>
+            </w:r>
+            <w:r>
+              <w:t>]</w:t>
             </w:r>
           </w:p>
         </w:tc>
@@ -10726,7 +11614,7 @@
               <w:pStyle w:val="TS"/>
             </w:pPr>
             <w:r>
-              <w:t>586.35</w:t>
+              <w:t>586.83</w:t>
             </w:r>
           </w:p>
         </w:tc>
@@ -10744,6 +11632,7 @@
                 <w:iCs/>
               </w:rPr>
             </w:pPr>
+            <w:proofErr w:type="spellStart"/>
             <w:r>
               <w:rPr>
                 <w:i/>
@@ -10759,6 +11648,7 @@
               </w:rPr>
               <w:t>VA</w:t>
             </w:r>
+            <w:proofErr w:type="spellEnd"/>
             <w:r>
               <w:rPr>
                 <w:i/>
@@ -10774,7 +11664,15 @@
                 <w:i/>
                 <w:iCs/>
               </w:rPr>
-              <w:t xml:space="preserve"> J</w:t>
+              <w:t xml:space="preserve"> </w:t>
+            </w:r>
+            <w:proofErr w:type="spellStart"/>
+            <w:r>
+              <w:rPr>
+                <w:i/>
+                <w:iCs/>
+              </w:rPr>
+              <w:t>J</w:t>
             </w:r>
             <w:r>
               <w:rPr>
@@ -10792,6 +11690,7 @@
               </w:rPr>
               <w:t>M</w:t>
             </w:r>
+            <w:proofErr w:type="spellEnd"/>
             <w:r>
               <w:t xml:space="preserve"> +</w:t>
             </w:r>
@@ -10801,7 +11700,16 @@
                 <w:i/>
                 <w:iCs/>
               </w:rPr>
-              <w:t xml:space="preserve"> μ</w:t>
+              <w:t xml:space="preserve"> </w:t>
+            </w:r>
+            <w:proofErr w:type="spellStart"/>
+            <w:r>
+              <w:rPr>
+                <w:rFonts w:cs="Times New Roman"/>
+                <w:i/>
+                <w:iCs/>
+              </w:rPr>
+              <w:t>μ</w:t>
             </w:r>
             <w:r>
               <w:rPr>
@@ -10811,9 +11719,11 @@
               </w:rPr>
               <w:t>emb</w:t>
             </w:r>
+            <w:proofErr w:type="spellEnd"/>
             <w:r>
               <w:t xml:space="preserve"> + </w:t>
             </w:r>
+            <w:proofErr w:type="spellStart"/>
             <w:r>
               <w:rPr>
                 <w:rFonts w:cs="Times New Roman"/>
@@ -10831,6 +11741,7 @@
               </w:rPr>
               <w:t>lar</w:t>
             </w:r>
+            <w:proofErr w:type="spellEnd"/>
           </w:p>
         </w:tc>
         <w:tc>
@@ -10913,7 +11824,25 @@
               <w:pStyle w:val="TS"/>
             </w:pPr>
             <w:r>
-              <w:t>1.323 [1.215-1.777]</w:t>
+              <w:t>1.3</w:t>
+            </w:r>
+            <w:r>
+              <w:t>13</w:t>
+            </w:r>
+            <w:r>
+              <w:t xml:space="preserve"> [1.21</w:t>
+            </w:r>
+            <w:r>
+              <w:t>6</w:t>
+            </w:r>
+            <w:r>
+              <w:t>-1.7</w:t>
+            </w:r>
+            <w:r>
+              <w:t>53</w:t>
+            </w:r>
+            <w:r>
+              <w:t>]</w:t>
             </w:r>
           </w:p>
         </w:tc>
@@ -10926,11 +11855,15 @@
               <w:pStyle w:val="TS"/>
             </w:pPr>
             <w:r>
-              <w:t>584.38</w:t>
+              <w:t>584.</w:t>
+            </w:r>
+            <w:r>
+              <w:t>62</w:t>
             </w:r>
           </w:p>
         </w:tc>
       </w:tr>
+      <w:bookmarkEnd w:id="0"/>
     </w:tbl>
     <w:p>
       <w:pPr>
@@ -10949,10 +11882,10 @@
         </w:rPr>
         <w:lastRenderedPageBreak/>
         <w:drawing>
-          <wp:inline distT="0" distB="0" distL="0" distR="0" wp14:anchorId="07678F05" wp14:editId="2AE66253">
+          <wp:inline distT="0" distB="0" distL="0" distR="0" wp14:anchorId="27B518AA" wp14:editId="5D30C3B0">
             <wp:extent cx="5943600" cy="6339840"/>
             <wp:effectExtent l="0" t="0" r="0" b="3810"/>
-            <wp:docPr id="16" name="Picture 16" descr="Chart&#10;&#10;Description automatically generated"/>
+            <wp:docPr id="3" name="Picture 3" descr="Chart&#10;&#10;Description automatically generated"/>
             <wp:cNvGraphicFramePr>
               <a:graphicFrameLocks xmlns:a="http://schemas.openxmlformats.org/drawingml/2006/main" noChangeAspect="1"/>
             </wp:cNvGraphicFramePr>
@@ -10960,7 +11893,7 @@
               <a:graphicData uri="http://schemas.openxmlformats.org/drawingml/2006/picture">
                 <pic:pic xmlns:pic="http://schemas.openxmlformats.org/drawingml/2006/picture">
                   <pic:nvPicPr>
-                    <pic:cNvPr id="16" name="Picture 16" descr="Chart&#10;&#10;Description automatically generated"/>
+                    <pic:cNvPr id="3" name="Picture 3" descr="Chart&#10;&#10;Description automatically generated"/>
                     <pic:cNvPicPr/>
                   </pic:nvPicPr>
                   <pic:blipFill>
@@ -11004,7 +11937,15 @@
         <w:t xml:space="preserve">Figure 5. </w:t>
       </w:r>
       <w:r>
-        <w:t xml:space="preserve">Best fit of DEBkiss model to experimental data from four DO levels, selected based on a combination of a requirement that all three response variables’ predicted values are affected by the hypoxia correction factor and lowest AIC.  </w:t>
+        <w:t xml:space="preserve">Best fit of </w:t>
+      </w:r>
+      <w:proofErr w:type="spellStart"/>
+      <w:r>
+        <w:t>DEBkiss</w:t>
+      </w:r>
+      <w:proofErr w:type="spellEnd"/>
+      <w:r>
+        <w:t xml:space="preserve"> model to experimental data from four DO levels, selected based on a combination of a requirement that all three response variables’ predicted values are affected by the hypoxia correction factor and lowest AIC.  </w:t>
       </w:r>
     </w:p>
     <w:p>
@@ -11027,7 +11968,15 @@
         <w:t xml:space="preserve">Table 5. </w:t>
       </w:r>
       <w:r>
-        <w:t xml:space="preserve">The value of the DEBkiss parameters that best reproduce the hypoxia effects observed experimentally, calculated for each DO treatment level using the correction factors </w:t>
+        <w:t xml:space="preserve">The value of the </w:t>
+      </w:r>
+      <w:proofErr w:type="spellStart"/>
+      <w:r>
+        <w:t>DEBkiss</w:t>
+      </w:r>
+      <w:proofErr w:type="spellEnd"/>
+      <w:r>
+        <w:t xml:space="preserve"> parameters that best reproduce the hypoxia effects observed experimentally, calculated for each DO treatment level using the correction factors </w:t>
       </w:r>
       <w:r>
         <w:rPr>
@@ -11317,6 +12266,7 @@
                 <w:vertAlign w:val="subscript"/>
               </w:rPr>
             </w:pPr>
+            <w:proofErr w:type="spellStart"/>
             <w:r>
               <w:rPr>
                 <w:i/>
@@ -11332,6 +12282,7 @@
               </w:rPr>
               <w:t>VA</w:t>
             </w:r>
+            <w:proofErr w:type="spellEnd"/>
           </w:p>
         </w:tc>
         <w:tc>
@@ -11377,7 +12328,7 @@
               <w:pStyle w:val="TS"/>
             </w:pPr>
             <w:r>
-              <w:t>0.344</w:t>
+              <w:t>0.343</w:t>
             </w:r>
           </w:p>
         </w:tc>
@@ -11390,7 +12341,7 @@
               <w:pStyle w:val="TS"/>
             </w:pPr>
             <w:r>
-              <w:t>0.275</w:t>
+              <w:t>0.274</w:t>
             </w:r>
           </w:p>
         </w:tc>
@@ -11403,7 +12354,7 @@
               <w:pStyle w:val="TS"/>
             </w:pPr>
             <w:r>
-              <w:t>0.212</w:t>
+              <w:t>0.211</w:t>
             </w:r>
           </w:p>
         </w:tc>
@@ -11417,6 +12368,7 @@
             <w:pPr>
               <w:pStyle w:val="TS"/>
             </w:pPr>
+            <w:proofErr w:type="spellStart"/>
             <w:r>
               <w:rPr>
                 <w:rFonts w:cs="Times New Roman"/>
@@ -11433,6 +12385,7 @@
               </w:rPr>
               <w:t>emb</w:t>
             </w:r>
+            <w:proofErr w:type="spellEnd"/>
           </w:p>
         </w:tc>
         <w:tc>
@@ -11500,7 +12453,10 @@
               <w:pStyle w:val="TS"/>
             </w:pPr>
             <w:r>
-              <w:t>0.233</w:t>
+              <w:t>0.23</w:t>
+            </w:r>
+            <w:r>
+              <w:t>4</w:t>
             </w:r>
           </w:p>
         </w:tc>
@@ -11513,7 +12469,7 @@
               <w:pStyle w:val="TS"/>
             </w:pPr>
             <w:r>
-              <w:t>0.302</w:t>
+              <w:t>0.303</w:t>
             </w:r>
           </w:p>
         </w:tc>
@@ -11530,6 +12486,7 @@
                 <w:vertAlign w:val="subscript"/>
               </w:rPr>
             </w:pPr>
+            <w:proofErr w:type="spellStart"/>
             <w:r>
               <w:rPr>
                 <w:rFonts w:cs="Times New Roman"/>
@@ -11547,6 +12504,7 @@
               </w:rPr>
               <w:t>lar</w:t>
             </w:r>
+            <w:proofErr w:type="spellEnd"/>
           </w:p>
         </w:tc>
         <w:tc>
@@ -11596,7 +12554,7 @@
               <w:pStyle w:val="TS"/>
             </w:pPr>
             <w:r>
-              <w:t>0.0855</w:t>
+              <w:t>0.0856</w:t>
             </w:r>
           </w:p>
         </w:tc>
@@ -11665,8 +12623,13 @@
         <w:spacing w:line="480" w:lineRule="auto"/>
         <w:ind w:left="720" w:hanging="720"/>
       </w:pPr>
-      <w:r>
-        <w:t xml:space="preserve">AmP. 2021. Online database of DEB parameters, implied properties and referenced underlying data. </w:t>
+      <w:proofErr w:type="spellStart"/>
+      <w:r>
+        <w:t>AmP</w:t>
+      </w:r>
+      <w:proofErr w:type="spellEnd"/>
+      <w:r>
+        <w:t xml:space="preserve">. 2021. Online database of DEB parameters, implied properties and referenced underlying data. </w:t>
       </w:r>
       <w:hyperlink r:id="rId10" w:history="1">
         <w:r>
@@ -11734,8 +12697,17 @@
           <w:i/>
           <w:iCs/>
         </w:rPr>
-        <w:t>Menidia menidia</w:t>
-      </w:r>
+        <w:t xml:space="preserve">Menidia </w:t>
+      </w:r>
+      <w:proofErr w:type="spellStart"/>
+      <w:r>
+        <w:rPr>
+          <w:i/>
+          <w:iCs/>
+        </w:rPr>
+        <w:t>menidia</w:t>
+      </w:r>
+      <w:proofErr w:type="spellEnd"/>
       <w:r>
         <w:t xml:space="preserve"> and </w:t>
       </w:r>
@@ -11744,8 +12716,17 @@
           <w:i/>
           <w:iCs/>
         </w:rPr>
-        <w:t>Menidia beryllina</w:t>
-      </w:r>
+        <w:t xml:space="preserve">Menidia </w:t>
+      </w:r>
+      <w:proofErr w:type="spellStart"/>
+      <w:r>
+        <w:rPr>
+          <w:i/>
+          <w:iCs/>
+        </w:rPr>
+        <w:t>beryllina</w:t>
+      </w:r>
+      <w:proofErr w:type="spellEnd"/>
       <w:r>
         <w:t xml:space="preserve"> (Osteichthyes: Atherinidae). </w:t>
       </w:r>
@@ -11766,8 +12747,21 @@
         <w:spacing w:line="480" w:lineRule="auto"/>
         <w:ind w:left="720" w:hanging="720"/>
       </w:pPr>
-      <w:r>
-        <w:t xml:space="preserve">Breitburg, D., Levin, L. A., Oschlies, A., et al. 2018. Declining oxygen in the global ocean and coastal waters. </w:t>
+      <w:proofErr w:type="spellStart"/>
+      <w:r>
+        <w:t>Breitburg</w:t>
+      </w:r>
+      <w:proofErr w:type="spellEnd"/>
+      <w:r>
+        <w:t xml:space="preserve">, D., Levin, L. A., </w:t>
+      </w:r>
+      <w:proofErr w:type="spellStart"/>
+      <w:r>
+        <w:t>Oschlies</w:t>
+      </w:r>
+      <w:proofErr w:type="spellEnd"/>
+      <w:r>
+        <w:t xml:space="preserve">, A., et al. 2018. Declining oxygen in the global ocean and coastal waters. </w:t>
       </w:r>
       <w:r>
         <w:rPr>
@@ -11787,7 +12781,15 @@
         <w:ind w:left="720" w:hanging="720"/>
       </w:pPr>
       <w:r>
-        <w:t xml:space="preserve">Chabot, D., and Dutil, J.-D. 1999. Reduced growth of Atlantic cod in non-lethal hypoxic conditions. </w:t>
+        <w:t xml:space="preserve">Chabot, D., and </w:t>
+      </w:r>
+      <w:proofErr w:type="spellStart"/>
+      <w:r>
+        <w:t>Dutil</w:t>
+      </w:r>
+      <w:proofErr w:type="spellEnd"/>
+      <w:r>
+        <w:t xml:space="preserve">, J.-D. 1999. Reduced growth of Atlantic cod in non-lethal hypoxic conditions. </w:t>
       </w:r>
       <w:r>
         <w:rPr>
@@ -11856,7 +12858,15 @@
         <w:ind w:left="720" w:hanging="720"/>
       </w:pPr>
       <w:r>
-        <w:t>Concannon, C. A., Cross, E. L., Jones, L. F., Murray, C. S., Matassa, C. M., McBride, R. S., and Baumann, H. 2021. Temperature-dependent effects on fecundity in a serial broadcast spawning fish after whole-life high CO</w:t>
+        <w:t xml:space="preserve">Concannon, C. A., Cross, E. L., Jones, L. F., Murray, C. S., </w:t>
+      </w:r>
+      <w:proofErr w:type="spellStart"/>
+      <w:r>
+        <w:t>Matassa</w:t>
+      </w:r>
+      <w:proofErr w:type="spellEnd"/>
+      <w:r>
+        <w:t>, C. M., McBride, R. S., and Baumann, H. 2021. Temperature-dependent effects on fecundity in a serial broadcast spawning fish after whole-life high CO</w:t>
       </w:r>
       <w:r>
         <w:rPr>
@@ -11885,7 +12895,15 @@
         <w:ind w:left="720" w:hanging="720"/>
       </w:pPr>
       <w:r>
-        <w:t xml:space="preserve">Evans, M. R., Grimm, V., Johst, K., et al. 2013. Do simple models lead to generality in ecology? </w:t>
+        <w:t xml:space="preserve">Evans, M. R., Grimm, V., </w:t>
+      </w:r>
+      <w:proofErr w:type="spellStart"/>
+      <w:r>
+        <w:t>Johst</w:t>
+      </w:r>
+      <w:proofErr w:type="spellEnd"/>
+      <w:r>
+        <w:t xml:space="preserve">, K., et al. 2013. Do simple models lead to generality in ecology? </w:t>
       </w:r>
       <w:r>
         <w:rPr>
@@ -11905,7 +12923,15 @@
         <w:ind w:left="720" w:hanging="720"/>
       </w:pPr>
       <w:r>
-        <w:t xml:space="preserve">Farrell, A. P. and Brauner, C. J. 2009. Fish Physiology, Vol. 27: Hypoxia. Academic Press, London. </w:t>
+        <w:t xml:space="preserve">Farrell, A. P. and </w:t>
+      </w:r>
+      <w:proofErr w:type="spellStart"/>
+      <w:r>
+        <w:t>Brauner</w:t>
+      </w:r>
+      <w:proofErr w:type="spellEnd"/>
+      <w:r>
+        <w:t xml:space="preserve">, C. J. 2009. Fish Physiology, Vol. 27: Hypoxia. Academic Press, London. </w:t>
       </w:r>
     </w:p>
     <w:p>
@@ -11934,8 +12960,13 @@
         <w:spacing w:line="480" w:lineRule="auto"/>
         <w:ind w:left="720" w:hanging="720"/>
       </w:pPr>
-      <w:r>
-        <w:t xml:space="preserve">Holling, C. S. 1966. The strategy of building models of complex ecological systems. In: Systems Analysis in Ecology. (K. E. F. Watt, Ed.) Academic Press. Pp. 195-214. </w:t>
+      <w:proofErr w:type="spellStart"/>
+      <w:r>
+        <w:t>Holling</w:t>
+      </w:r>
+      <w:proofErr w:type="spellEnd"/>
+      <w:r>
+        <w:t xml:space="preserve">, C. S. 1966. The strategy of building models of complex ecological systems. In: Systems Analysis in Ecology. (K. E. F. Watt, Ed.) Academic Press. Pp. 195-214. </w:t>
       </w:r>
     </w:p>
     <w:p>
@@ -11945,7 +12976,23 @@
         <w:ind w:left="720" w:hanging="720"/>
       </w:pPr>
       <w:r>
-        <w:t xml:space="preserve">Jager, T. 2018. DEBkiss: A Simple Framework for Animal Energy Budgets. Version 2.0. Leanpub: </w:t>
+        <w:t xml:space="preserve">Jager, T. 2018. </w:t>
+      </w:r>
+      <w:proofErr w:type="spellStart"/>
+      <w:r>
+        <w:t>DEBkiss</w:t>
+      </w:r>
+      <w:proofErr w:type="spellEnd"/>
+      <w:r>
+        <w:t xml:space="preserve">: A Simple Framework for Animal Energy Budgets. Version 2.0. </w:t>
+      </w:r>
+      <w:proofErr w:type="spellStart"/>
+      <w:r>
+        <w:t>Leanpub</w:t>
+      </w:r>
+      <w:proofErr w:type="spellEnd"/>
+      <w:r>
+        <w:t xml:space="preserve">: </w:t>
       </w:r>
       <w:hyperlink r:id="rId11" w:history="1">
         <w:r>
@@ -11966,14 +13013,38 @@
         <w:ind w:left="720" w:hanging="720"/>
       </w:pPr>
       <w:r>
-        <w:t xml:space="preserve">Jager, T., Martin, B. T., and Zimmer, E. I. 2013. DEBkiss or the quest for the simplest generic model of animal life history. </w:t>
-      </w:r>
-      <w:r>
-        <w:rPr>
-          <w:i/>
-          <w:iCs/>
-        </w:rPr>
-        <w:t>J. Theor. Biol.</w:t>
+        <w:t xml:space="preserve">Jager, T., Martin, B. T., and Zimmer, E. I. 2013. </w:t>
+      </w:r>
+      <w:proofErr w:type="spellStart"/>
+      <w:r>
+        <w:t>DEBkiss</w:t>
+      </w:r>
+      <w:proofErr w:type="spellEnd"/>
+      <w:r>
+        <w:t xml:space="preserve"> or the quest for the simplest generic model of animal life history. </w:t>
+      </w:r>
+      <w:r>
+        <w:rPr>
+          <w:i/>
+          <w:iCs/>
+        </w:rPr>
+        <w:t xml:space="preserve">J. </w:t>
+      </w:r>
+      <w:proofErr w:type="spellStart"/>
+      <w:r>
+        <w:rPr>
+          <w:i/>
+          <w:iCs/>
+        </w:rPr>
+        <w:t>Theor</w:t>
+      </w:r>
+      <w:proofErr w:type="spellEnd"/>
+      <w:r>
+        <w:rPr>
+          <w:i/>
+          <w:iCs/>
+        </w:rPr>
+        <w:t>. Biol.</w:t>
       </w:r>
       <w:r>
         <w:t xml:space="preserve">, 328: 9-18. </w:t>
@@ -11985,8 +13056,41 @@
         <w:spacing w:line="480" w:lineRule="auto"/>
         <w:ind w:left="720" w:hanging="720"/>
       </w:pPr>
-      <w:r>
-        <w:t>Jusup, M., Sousa, T., Domingos, T., Labinac, V., Marn, N., Wang, Z., and Klanj</w:t>
+      <w:proofErr w:type="spellStart"/>
+      <w:r>
+        <w:t>Jusup</w:t>
+      </w:r>
+      <w:proofErr w:type="spellEnd"/>
+      <w:r>
+        <w:t xml:space="preserve">, M., Sousa, T., </w:t>
+      </w:r>
+      <w:proofErr w:type="spellStart"/>
+      <w:r>
+        <w:t>Domingos</w:t>
+      </w:r>
+      <w:proofErr w:type="spellEnd"/>
+      <w:r>
+        <w:t xml:space="preserve">, T., </w:t>
+      </w:r>
+      <w:proofErr w:type="spellStart"/>
+      <w:r>
+        <w:t>Labinac</w:t>
+      </w:r>
+      <w:proofErr w:type="spellEnd"/>
+      <w:r>
+        <w:t xml:space="preserve">, V., </w:t>
+      </w:r>
+      <w:proofErr w:type="spellStart"/>
+      <w:r>
+        <w:t>Marn</w:t>
+      </w:r>
+      <w:proofErr w:type="spellEnd"/>
+      <w:r>
+        <w:t xml:space="preserve">, N., Wang, Z., and </w:t>
+      </w:r>
+      <w:proofErr w:type="spellStart"/>
+      <w:r>
+        <w:t>Klanj</w:t>
       </w:r>
       <w:r>
         <w:rPr>
@@ -11995,7 +13099,11 @@
         <w:t>šč</w:t>
       </w:r>
       <w:r>
-        <w:t xml:space="preserve">ek, T. 2017. Physics of metabolic organization. </w:t>
+        <w:t>ek</w:t>
+      </w:r>
+      <w:proofErr w:type="spellEnd"/>
+      <w:r>
+        <w:t xml:space="preserve">, T. 2017. Physics of metabolic organization. </w:t>
       </w:r>
       <w:r>
         <w:rPr>
@@ -12014,16 +13122,38 @@
         <w:spacing w:line="480" w:lineRule="auto"/>
         <w:ind w:left="720" w:hanging="720"/>
       </w:pPr>
-      <w:r>
-        <w:t xml:space="preserve">Klahre, L. E. 1997. Countergradient Variation in Egg Production Rate of the Atlantic Silverside </w:t>
-      </w:r>
-      <w:r>
-        <w:rPr>
-          <w:i/>
-          <w:iCs/>
-        </w:rPr>
-        <w:t>Menidia menidia</w:t>
-      </w:r>
+      <w:proofErr w:type="spellStart"/>
+      <w:r>
+        <w:t>Klahre</w:t>
+      </w:r>
+      <w:proofErr w:type="spellEnd"/>
+      <w:r>
+        <w:t xml:space="preserve">, L. E. 1997. </w:t>
+      </w:r>
+      <w:proofErr w:type="spellStart"/>
+      <w:r>
+        <w:t>Countergradient</w:t>
+      </w:r>
+      <w:proofErr w:type="spellEnd"/>
+      <w:r>
+        <w:t xml:space="preserve"> Variation in Egg Production Rate of the Atlantic Silverside </w:t>
+      </w:r>
+      <w:r>
+        <w:rPr>
+          <w:i/>
+          <w:iCs/>
+        </w:rPr>
+        <w:t xml:space="preserve">Menidia </w:t>
+      </w:r>
+      <w:proofErr w:type="spellStart"/>
+      <w:r>
+        <w:rPr>
+          <w:i/>
+          <w:iCs/>
+        </w:rPr>
+        <w:t>menidia</w:t>
+      </w:r>
+      <w:proofErr w:type="spellEnd"/>
       <w:r>
         <w:t xml:space="preserve">. [Master’s thesis]. Stony Brook University. </w:t>
       </w:r>
@@ -12034,9 +13164,22 @@
         <w:spacing w:line="480" w:lineRule="auto"/>
         <w:ind w:left="720" w:hanging="720"/>
       </w:pPr>
+      <w:proofErr w:type="spellStart"/>
       <w:r>
         <w:lastRenderedPageBreak/>
-        <w:t xml:space="preserve">Kooijman, S. A. L. M. 2010. Dynamic Energy Budget Theory for Metabolic Organisation. Cambridge University Press, Cambridge. </w:t>
+        <w:t>Kooijman</w:t>
+      </w:r>
+      <w:proofErr w:type="spellEnd"/>
+      <w:r>
+        <w:t xml:space="preserve">, S. A. L. M. 2010. Dynamic Energy Budget Theory for Metabolic </w:t>
+      </w:r>
+      <w:proofErr w:type="spellStart"/>
+      <w:r>
+        <w:t>Organisation</w:t>
+      </w:r>
+      <w:proofErr w:type="spellEnd"/>
+      <w:r>
+        <w:t xml:space="preserve">. Cambridge University Press, Cambridge. </w:t>
       </w:r>
     </w:p>
     <w:p>
@@ -12045,8 +13188,13 @@
         <w:spacing w:line="480" w:lineRule="auto"/>
         <w:ind w:left="720" w:hanging="720"/>
       </w:pPr>
-      <w:r>
-        <w:t xml:space="preserve">Kooijman, S. A. L. M. 2018. Models in stress research. </w:t>
+      <w:proofErr w:type="spellStart"/>
+      <w:r>
+        <w:t>Kooijman</w:t>
+      </w:r>
+      <w:proofErr w:type="spellEnd"/>
+      <w:r>
+        <w:t xml:space="preserve">, S. A. L. M. 2018. Models in stress research. </w:t>
       </w:r>
       <w:r>
         <w:rPr>
@@ -12065,8 +13213,13 @@
         <w:spacing w:line="480" w:lineRule="auto"/>
         <w:ind w:left="720" w:hanging="720"/>
       </w:pPr>
-      <w:r>
-        <w:t xml:space="preserve">Kooijman, S. A. L. M., and Metz, J. A. J. 1984. On the dynamics of chemically stressed populations: The deduction of population consequences from effects on individuals. </w:t>
+      <w:proofErr w:type="spellStart"/>
+      <w:r>
+        <w:t>Kooijman</w:t>
+      </w:r>
+      <w:proofErr w:type="spellEnd"/>
+      <w:r>
+        <w:t xml:space="preserve">, S. A. L. M., and Metz, J. A. J. 1984. On the dynamics of chemically stressed populations: The deduction of population consequences from effects on individuals. </w:t>
       </w:r>
       <w:r>
         <w:rPr>
@@ -12105,18 +13258,56 @@
         <w:spacing w:line="480" w:lineRule="auto"/>
         <w:ind w:left="720" w:hanging="720"/>
       </w:pPr>
-      <w:r>
-        <w:t xml:space="preserve">Lavaud, R., Filgueira, R., and Augustine, S. 2019. The role of Dynamic Energy Budgets in conservation physiology. </w:t>
-      </w:r>
-      <w:r>
-        <w:rPr>
-          <w:i/>
-          <w:iCs/>
-        </w:rPr>
-        <w:t>Conserv. Physiol.</w:t>
-      </w:r>
-      <w:r>
-        <w:t xml:space="preserve">, 9(1): coab083. doi: 10.1093/conphys/coab083 </w:t>
+      <w:proofErr w:type="spellStart"/>
+      <w:r>
+        <w:t>Lavaud</w:t>
+      </w:r>
+      <w:proofErr w:type="spellEnd"/>
+      <w:r>
+        <w:t xml:space="preserve">, R., </w:t>
+      </w:r>
+      <w:proofErr w:type="spellStart"/>
+      <w:r>
+        <w:t>Filgueira</w:t>
+      </w:r>
+      <w:proofErr w:type="spellEnd"/>
+      <w:r>
+        <w:t xml:space="preserve">, R., and Augustine, S. 2019. The role of Dynamic Energy Budgets in conservation physiology. </w:t>
+      </w:r>
+      <w:proofErr w:type="spellStart"/>
+      <w:r>
+        <w:rPr>
+          <w:i/>
+          <w:iCs/>
+        </w:rPr>
+        <w:t>Conserv</w:t>
+      </w:r>
+      <w:proofErr w:type="spellEnd"/>
+      <w:r>
+        <w:rPr>
+          <w:i/>
+          <w:iCs/>
+        </w:rPr>
+        <w:t>. Physiol.</w:t>
+      </w:r>
+      <w:r>
+        <w:t xml:space="preserve">, 9(1): coab083. </w:t>
+      </w:r>
+      <w:proofErr w:type="spellStart"/>
+      <w:r>
+        <w:t>doi</w:t>
+      </w:r>
+      <w:proofErr w:type="spellEnd"/>
+      <w:r>
+        <w:t>: 10.1093/</w:t>
+      </w:r>
+      <w:proofErr w:type="spellStart"/>
+      <w:r>
+        <w:t>conphys</w:t>
+      </w:r>
+      <w:proofErr w:type="spellEnd"/>
+      <w:r>
+        <w:t xml:space="preserve">/coab083 </w:t>
       </w:r>
     </w:p>
     <w:p>
@@ -12133,8 +13324,17 @@
           <w:i/>
           <w:iCs/>
         </w:rPr>
-        <w:t>Menidia beryllina</w:t>
-      </w:r>
+        <w:t xml:space="preserve">Menidia </w:t>
+      </w:r>
+      <w:proofErr w:type="spellStart"/>
+      <w:r>
+        <w:rPr>
+          <w:i/>
+          <w:iCs/>
+        </w:rPr>
+        <w:t>beryllina</w:t>
+      </w:r>
+      <w:proofErr w:type="spellEnd"/>
       <w:r>
         <w:t xml:space="preserve">). </w:t>
       </w:r>
@@ -12176,7 +13376,15 @@
         <w:ind w:left="720" w:hanging="720"/>
       </w:pPr>
       <w:r>
-        <w:t xml:space="preserve">Martin, B. T., Heintz, R., Danner, E. M., and Nisbet, R. M. 2017. Integrating lipid storage into general representations of fish energetics. </w:t>
+        <w:t xml:space="preserve">Martin, B. T., </w:t>
+      </w:r>
+      <w:proofErr w:type="spellStart"/>
+      <w:r>
+        <w:t>Heintz</w:t>
+      </w:r>
+      <w:proofErr w:type="spellEnd"/>
+      <w:r>
+        <w:t xml:space="preserve">, R., Danner, E. M., and Nisbet, R. M. 2017. Integrating lipid storage into general representations of fish energetics. </w:t>
       </w:r>
       <w:r>
         <w:rPr>
@@ -12196,7 +13404,23 @@
         <w:ind w:left="720" w:hanging="720"/>
       </w:pPr>
       <w:r>
-        <w:t xml:space="preserve">Maxime, V., Pichavant, K., Boeuf, G., and Nonnotte, G. 2000. Effects of hypoxia on respiratory physiology of turbot, </w:t>
+        <w:t xml:space="preserve">Maxime, V., </w:t>
+      </w:r>
+      <w:proofErr w:type="spellStart"/>
+      <w:r>
+        <w:t>Pichavant</w:t>
+      </w:r>
+      <w:proofErr w:type="spellEnd"/>
+      <w:r>
+        <w:t xml:space="preserve">, K., Boeuf, G., and </w:t>
+      </w:r>
+      <w:proofErr w:type="spellStart"/>
+      <w:r>
+        <w:t>Nonnotte</w:t>
+      </w:r>
+      <w:proofErr w:type="spellEnd"/>
+      <w:r>
+        <w:t xml:space="preserve">, G. 2000. Effects of hypoxia on respiratory physiology of turbot, </w:t>
       </w:r>
       <w:r>
         <w:rPr>
@@ -12246,7 +13470,15 @@
       </w:pPr>
       <w:r>
         <w:lastRenderedPageBreak/>
-        <w:t xml:space="preserve">Miller, S. H., Breitburg, D. L., Burrell, R. B., Keppel, A. G. 2016. Acidification increases sensitivity to hypoxia in important forage fishes. </w:t>
+        <w:t xml:space="preserve">Miller, S. H., </w:t>
+      </w:r>
+      <w:proofErr w:type="spellStart"/>
+      <w:r>
+        <w:t>Breitburg</w:t>
+      </w:r>
+      <w:proofErr w:type="spellEnd"/>
+      <w:r>
+        <w:t xml:space="preserve">, D. L., Burrell, R. B., Keppel, A. G. 2016. Acidification increases sensitivity to hypoxia in important forage fishes. </w:t>
       </w:r>
       <w:r>
         <w:rPr>
@@ -12266,7 +13498,15 @@
         <w:ind w:left="720" w:hanging="720"/>
       </w:pPr>
       <w:r>
-        <w:t xml:space="preserve">Nisbet, R. M., Muller, E. B., Lika, K., and Kooijman, S. A. L. M. 2000. From molecules to ecosystems through dynamic energy budget models. </w:t>
+        <w:t xml:space="preserve">Nisbet, R. M., Muller, E. B., Lika, K., and </w:t>
+      </w:r>
+      <w:proofErr w:type="spellStart"/>
+      <w:r>
+        <w:t>Kooijman</w:t>
+      </w:r>
+      <w:proofErr w:type="spellEnd"/>
+      <w:r>
+        <w:t xml:space="preserve">, S. A. L. M. 2000. From molecules to ecosystems through dynamic energy budget models. </w:t>
       </w:r>
       <w:r>
         <w:rPr>
@@ -12286,14 +13526,38 @@
         <w:ind w:left="720" w:hanging="720"/>
       </w:pPr>
       <w:r>
-        <w:t xml:space="preserve">O’Donnell, J., Dam, H. G., Bohlen, W. F., Fitzgerald, W., Gay, P. S., Houk, A. E., Cohen, D. C., and Howard-Strobel, M. M. 2008. Intermittent ventilation in the hypoxic zone of western Long Island Sound during the summer of 2004. </w:t>
-      </w:r>
-      <w:r>
-        <w:rPr>
-          <w:i/>
-          <w:iCs/>
-        </w:rPr>
-        <w:t>J. Geophys. Res.</w:t>
+        <w:t xml:space="preserve">O’Donnell, J., Dam, H. G., Bohlen, W. F., Fitzgerald, W., Gay, P. S., </w:t>
+      </w:r>
+      <w:proofErr w:type="spellStart"/>
+      <w:r>
+        <w:t>Houk</w:t>
+      </w:r>
+      <w:proofErr w:type="spellEnd"/>
+      <w:r>
+        <w:t xml:space="preserve">, A. E., Cohen, D. C., and Howard-Strobel, M. M. 2008. Intermittent ventilation in the hypoxic zone of western Long Island Sound during the summer of 2004. </w:t>
+      </w:r>
+      <w:r>
+        <w:rPr>
+          <w:i/>
+          <w:iCs/>
+        </w:rPr>
+        <w:t xml:space="preserve">J. </w:t>
+      </w:r>
+      <w:proofErr w:type="spellStart"/>
+      <w:r>
+        <w:rPr>
+          <w:i/>
+          <w:iCs/>
+        </w:rPr>
+        <w:t>Geophys</w:t>
+      </w:r>
+      <w:proofErr w:type="spellEnd"/>
+      <w:r>
+        <w:rPr>
+          <w:i/>
+          <w:iCs/>
+        </w:rPr>
+        <w:t>. Res.</w:t>
       </w:r>
       <w:r>
         <w:t xml:space="preserve">, 113: C09025. </w:t>
@@ -12305,8 +13569,13 @@
         <w:spacing w:line="480" w:lineRule="auto"/>
         <w:ind w:left="720" w:hanging="720"/>
       </w:pPr>
-      <w:r>
-        <w:t xml:space="preserve">Sibly, R. M., Grimm, V., Martin, B. T., Johnston, A. S. A., et al. 2013. Representing the acquisition and use of energy by individuals in agent-based models of animal populations. </w:t>
+      <w:proofErr w:type="spellStart"/>
+      <w:r>
+        <w:t>Sibly</w:t>
+      </w:r>
+      <w:proofErr w:type="spellEnd"/>
+      <w:r>
+        <w:t xml:space="preserve">, R. M., Grimm, V., Martin, B. T., Johnston, A. S. A., et al. 2013. Representing the acquisition and use of energy by individuals in agent-based models of animal populations. </w:t>
       </w:r>
       <w:r>
         <w:rPr>
@@ -12325,8 +13594,29 @@
         <w:spacing w:line="480" w:lineRule="auto"/>
         <w:ind w:left="720" w:hanging="720"/>
       </w:pPr>
-      <w:r>
-        <w:t xml:space="preserve">Smallegange, I. M., Caswell, H., Toorians, M. E. M., and de Roos, A. M. 2017. Mechanistic description of population dynamics using dynamic energy budget theory incorporated into integral projection models. </w:t>
+      <w:proofErr w:type="spellStart"/>
+      <w:r>
+        <w:t>Smallegange</w:t>
+      </w:r>
+      <w:proofErr w:type="spellEnd"/>
+      <w:r>
+        <w:t xml:space="preserve">, I. M., Caswell, H., </w:t>
+      </w:r>
+      <w:proofErr w:type="spellStart"/>
+      <w:r>
+        <w:t>Toorians</w:t>
+      </w:r>
+      <w:proofErr w:type="spellEnd"/>
+      <w:r>
+        <w:t xml:space="preserve">, M. E. M., and de </w:t>
+      </w:r>
+      <w:proofErr w:type="spellStart"/>
+      <w:r>
+        <w:t>Roos</w:t>
+      </w:r>
+      <w:proofErr w:type="spellEnd"/>
+      <w:r>
+        <w:t xml:space="preserve">, A. M. 2017. Mechanistic description of population dynamics using dynamic energy budget theory incorporated into integral projection models. </w:t>
       </w:r>
       <w:r>
         <w:rPr>
@@ -12366,7 +13656,23 @@
         <w:ind w:left="720" w:hanging="720"/>
       </w:pPr>
       <w:r>
-        <w:t xml:space="preserve">Thomas, Yoann., Flye-Sainte-Marie, J., Chabot, D., Aguirre-Velarde, A., Marques, G. M., and Pecquerie, Laure. 2019. Effects of hypoxia on metabolic functions in marine organisms: Observed patterns and modelling assumptions within the context of Dynamic Energy Budget (DEB) theory. </w:t>
+        <w:t xml:space="preserve">Thomas, Yoann., </w:t>
+      </w:r>
+      <w:proofErr w:type="spellStart"/>
+      <w:r>
+        <w:t>Flye</w:t>
+      </w:r>
+      <w:proofErr w:type="spellEnd"/>
+      <w:r>
+        <w:t xml:space="preserve">-Sainte-Marie, J., Chabot, D., Aguirre-Velarde, A., Marques, G. M., and </w:t>
+      </w:r>
+      <w:proofErr w:type="spellStart"/>
+      <w:r>
+        <w:t>Pecquerie</w:t>
+      </w:r>
+      <w:proofErr w:type="spellEnd"/>
+      <w:r>
+        <w:t xml:space="preserve">, Laure. 2019. Effects of hypoxia on metabolic functions in marine organisms: Observed patterns and modelling assumptions within the context of Dynamic Energy Budget (DEB) theory. </w:t>
       </w:r>
       <w:r>
         <w:rPr>
@@ -12403,6 +13709,107 @@
       <w:pPr>
         <w:pStyle w:val="TS"/>
       </w:pPr>
+    </w:p>
+    <w:p>
+      <w:pPr>
+        <w:pStyle w:val="TS"/>
+      </w:pPr>
+      <w:r>
+        <w:t>New References</w:t>
+      </w:r>
+    </w:p>
+    <w:p>
+      <w:pPr>
+        <w:pStyle w:val="TS"/>
+      </w:pPr>
+    </w:p>
+    <w:p>
+      <w:pPr>
+        <w:pStyle w:val="TS"/>
+      </w:pPr>
+    </w:p>
+    <w:p>
+      <w:pPr>
+        <w:pStyle w:val="TS"/>
+      </w:pPr>
+      <w:proofErr w:type="spellStart"/>
+      <w:r>
+        <w:t>Polymeropoulos</w:t>
+      </w:r>
+      <w:proofErr w:type="spellEnd"/>
+      <w:r>
+        <w:t xml:space="preserve"> et al 2017</w:t>
+      </w:r>
+    </w:p>
+    <w:p>
+      <w:pPr>
+        <w:pStyle w:val="TS"/>
+      </w:pPr>
+      <w:proofErr w:type="spellStart"/>
+      <w:r>
+        <w:t>Kamler</w:t>
+      </w:r>
+      <w:proofErr w:type="spellEnd"/>
+      <w:r>
+        <w:t xml:space="preserve"> 2007</w:t>
+      </w:r>
+    </w:p>
+    <w:p>
+      <w:pPr>
+        <w:pStyle w:val="TS"/>
+      </w:pPr>
+      <w:r>
+        <w:t xml:space="preserve">Chabot and </w:t>
+      </w:r>
+      <w:proofErr w:type="spellStart"/>
+      <w:r>
+        <w:t>Claireaux</w:t>
+      </w:r>
+      <w:proofErr w:type="spellEnd"/>
+      <w:r>
+        <w:t xml:space="preserve"> 2008 – cited in </w:t>
+      </w:r>
+      <w:proofErr w:type="spellStart"/>
+      <w:r>
+        <w:t>thomas</w:t>
+      </w:r>
+      <w:proofErr w:type="spellEnd"/>
+    </w:p>
+    <w:p>
+      <w:pPr>
+        <w:pStyle w:val="TS"/>
+      </w:pPr>
+      <w:proofErr w:type="spellStart"/>
+      <w:r>
+        <w:t>Ciuhandu</w:t>
+      </w:r>
+      <w:proofErr w:type="spellEnd"/>
+      <w:r>
+        <w:t xml:space="preserve"> et la 2005 – cited in </w:t>
+      </w:r>
+      <w:proofErr w:type="spellStart"/>
+      <w:r>
+        <w:t>kamler</w:t>
+      </w:r>
+      <w:proofErr w:type="spellEnd"/>
+    </w:p>
+    <w:p>
+      <w:pPr>
+        <w:pStyle w:val="TS"/>
+      </w:pPr>
+      <w:proofErr w:type="spellStart"/>
+      <w:r>
+        <w:t>Ninness</w:t>
+      </w:r>
+      <w:proofErr w:type="spellEnd"/>
+      <w:r>
+        <w:t xml:space="preserve"> et al 2006 – cited in </w:t>
+      </w:r>
+      <w:proofErr w:type="spellStart"/>
+      <w:r>
+        <w:t>kamler</w:t>
+      </w:r>
+      <w:proofErr w:type="spellEnd"/>
     </w:p>
     <w:sectPr>
       <w:pgSz w:w="12240" w:h="15840"/>

</xml_diff>

<commit_message>
Finished Ch 4 discussion
</commit_message>
<xml_diff>
--- a/DEBkiss results/Schwemmer Chapter 4 - Methods and Results.docx
+++ b/DEBkiss results/Schwemmer Chapter 4 - Methods and Results.docx
@@ -12453,10 +12453,7 @@
               <w:pStyle w:val="TS"/>
             </w:pPr>
             <w:r>
-              <w:t>0.23</w:t>
-            </w:r>
-            <w:r>
-              <w:t>4</w:t>
+              <w:t>0.234</w:t>
             </w:r>
           </w:p>
         </w:tc>
@@ -13732,84 +13729,6 @@
       <w:pPr>
         <w:pStyle w:val="TS"/>
       </w:pPr>
-      <w:proofErr w:type="spellStart"/>
-      <w:r>
-        <w:t>Polymeropoulos</w:t>
-      </w:r>
-      <w:proofErr w:type="spellEnd"/>
-      <w:r>
-        <w:t xml:space="preserve"> et al 2017</w:t>
-      </w:r>
-    </w:p>
-    <w:p>
-      <w:pPr>
-        <w:pStyle w:val="TS"/>
-      </w:pPr>
-      <w:proofErr w:type="spellStart"/>
-      <w:r>
-        <w:t>Kamler</w:t>
-      </w:r>
-      <w:proofErr w:type="spellEnd"/>
-      <w:r>
-        <w:t xml:space="preserve"> 2007</w:t>
-      </w:r>
-    </w:p>
-    <w:p>
-      <w:pPr>
-        <w:pStyle w:val="TS"/>
-      </w:pPr>
-      <w:r>
-        <w:t xml:space="preserve">Chabot and </w:t>
-      </w:r>
-      <w:proofErr w:type="spellStart"/>
-      <w:r>
-        <w:t>Claireaux</w:t>
-      </w:r>
-      <w:proofErr w:type="spellEnd"/>
-      <w:r>
-        <w:t xml:space="preserve"> 2008 – cited in </w:t>
-      </w:r>
-      <w:proofErr w:type="spellStart"/>
-      <w:r>
-        <w:t>thomas</w:t>
-      </w:r>
-      <w:proofErr w:type="spellEnd"/>
-    </w:p>
-    <w:p>
-      <w:pPr>
-        <w:pStyle w:val="TS"/>
-      </w:pPr>
-      <w:proofErr w:type="spellStart"/>
-      <w:r>
-        <w:t>Ciuhandu</w:t>
-      </w:r>
-      <w:proofErr w:type="spellEnd"/>
-      <w:r>
-        <w:t xml:space="preserve"> et la 2005 – cited in </w:t>
-      </w:r>
-      <w:proofErr w:type="spellStart"/>
-      <w:r>
-        <w:t>kamler</w:t>
-      </w:r>
-      <w:proofErr w:type="spellEnd"/>
-    </w:p>
-    <w:p>
-      <w:pPr>
-        <w:pStyle w:val="TS"/>
-      </w:pPr>
-      <w:proofErr w:type="spellStart"/>
-      <w:r>
-        <w:t>Ninness</w:t>
-      </w:r>
-      <w:proofErr w:type="spellEnd"/>
-      <w:r>
-        <w:t xml:space="preserve"> et al 2006 – cited in </w:t>
-      </w:r>
-      <w:proofErr w:type="spellStart"/>
-      <w:r>
-        <w:t>kamler</w:t>
-      </w:r>
-      <w:proofErr w:type="spellEnd"/>
     </w:p>
     <w:sectPr>
       <w:pgSz w:w="12240" w:h="15840"/>

</xml_diff>

<commit_message>
More updates to Ch4 - AIC stuff and updated results figure with survival means
</commit_message>
<xml_diff>
--- a/DEBkiss results/Schwemmer Chapter 4 - Methods and Results.docx
+++ b/DEBkiss results/Schwemmer Chapter 4 - Methods and Results.docx
@@ -13724,36 +13724,6 @@
       <w:pPr>
         <w:pStyle w:val="TS"/>
       </w:pPr>
-    </w:p>
-    <w:p>
-      <w:pPr>
-        <w:pStyle w:val="TS"/>
-      </w:pPr>
-      <w:proofErr w:type="spellStart"/>
-      <w:r>
-        <w:t>Rabalais</w:t>
-      </w:r>
-      <w:proofErr w:type="spellEnd"/>
-      <w:r>
-        <w:t xml:space="preserve"> et al 2009 – global change and eutrophication</w:t>
-      </w:r>
-    </w:p>
-    <w:p>
-      <w:pPr>
-        <w:pStyle w:val="TS"/>
-      </w:pPr>
-      <w:r>
-        <w:t xml:space="preserve">Howarth et al 2011 </w:t>
-      </w:r>
-      <w:r>
-        <w:t>–</w:t>
-      </w:r>
-      <w:r>
-        <w:t xml:space="preserve"> </w:t>
-      </w:r>
-      <w:r>
-        <w:t>coupled biogeochemical cycles</w:t>
-      </w:r>
     </w:p>
     <w:p>
       <w:pPr>

</xml_diff>